<commit_message>
updated folder structure added new docs
</commit_message>
<xml_diff>
--- a/documentation/Technisch ontwerp/Technisch ontwerp.docx
+++ b/documentation/Technisch ontwerp/Technisch ontwerp.docx
@@ -128,7 +128,29 @@
                                         <w:sz w:val="28"/>
                                         <w:szCs w:val="28"/>
                                       </w:rPr>
-                                      <w:t>MILAN LEIJSER, RENO ROVERS , HUSSEIN OMAR &amp; JOEY REHMANN</w:t>
+                                      <w:t xml:space="preserve">MILAN LEIJSER, RENO </w:t>
+                                    </w:r>
+                                    <w:proofErr w:type="gramStart"/>
+                                    <w:r>
+                                      <w:rPr>
+                                        <w:rFonts w:ascii="Times New Roman" w:hAnsi="Times New Roman" w:cs="Times New Roman"/>
+                                        <w:caps/>
+                                        <w:color w:val="262626" w:themeColor="text1" w:themeTint="D9"/>
+                                        <w:sz w:val="28"/>
+                                        <w:szCs w:val="28"/>
+                                      </w:rPr>
+                                      <w:t>ROVERS ,</w:t>
+                                    </w:r>
+                                    <w:proofErr w:type="gramEnd"/>
+                                    <w:r>
+                                      <w:rPr>
+                                        <w:rFonts w:ascii="Times New Roman" w:hAnsi="Times New Roman" w:cs="Times New Roman"/>
+                                        <w:caps/>
+                                        <w:color w:val="262626" w:themeColor="text1" w:themeTint="D9"/>
+                                        <w:sz w:val="28"/>
+                                        <w:szCs w:val="28"/>
+                                      </w:rPr>
+                                      <w:t xml:space="preserve"> HUSSEIN OMAR &amp; JOEY REHMANN</w:t>
                                     </w:r>
                                   </w:p>
                                 </w:sdtContent>
@@ -1457,31 +1479,15 @@
     </w:p>
     <w:p>
       <w:r>
-        <w:t xml:space="preserve">Dit diagram toont de structuur van het systeem met Next.js als </w:t>
+        <w:t xml:space="preserve">Dit diagram toont de structuur van het systeem met Next.js als frontend, </w:t>
       </w:r>
       <w:proofErr w:type="spellStart"/>
       <w:r>
-        <w:t>frontend</w:t>
+        <w:t>NestJS</w:t>
       </w:r>
       <w:proofErr w:type="spellEnd"/>
       <w:r>
-        <w:t xml:space="preserve">, </w:t>
-      </w:r>
-      <w:proofErr w:type="spellStart"/>
-      <w:r>
-        <w:t>NestJS</w:t>
-      </w:r>
-      <w:proofErr w:type="spellEnd"/>
-      <w:r>
-        <w:t xml:space="preserve"> als backend, en de database als opslag. De </w:t>
-      </w:r>
-      <w:proofErr w:type="spellStart"/>
-      <w:r>
-        <w:t>frontend</w:t>
-      </w:r>
-      <w:proofErr w:type="spellEnd"/>
-      <w:r>
-        <w:t xml:space="preserve"> communiceert via API-aanroepen met de backend.</w:t>
+        <w:t xml:space="preserve"> als backend, en de database als opslag. De frontend communiceert via API-aanroepen met de backend.</w:t>
       </w:r>
     </w:p>
     <w:p/>
@@ -1508,7 +1514,7 @@
                     </pic:cNvPicPr>
                   </pic:nvPicPr>
                   <pic:blipFill>
-                    <a:blip r:embed="rId6">
+                    <a:blip r:embed="rId8">
                       <a:extLst>
                         <a:ext uri="{28A0092B-C50C-407E-A947-70E740481C1C}">
                           <a14:useLocalDpi xmlns:a14="http://schemas.microsoft.com/office/drawing/2010/main" val="0"/>
@@ -1601,41 +1607,50 @@
       </w:r>
       <w:proofErr w:type="spellEnd"/>
       <w:r>
-        <w:t xml:space="preserve"> als programmeertaal, omdat deze helpt bij het opsporen van fouten en de code leesbaarder maakt. Voor de </w:t>
+        <w:t xml:space="preserve"> als programmeertaal, omdat deze helpt bij het opsporen van fouten en de code leesbaarder maakt. Voor de frontend gebruiken we </w:t>
+      </w:r>
+      <w:r>
+        <w:rPr>
+          <w:b/>
+          <w:bCs/>
+        </w:rPr>
+        <w:t>Next.js</w:t>
+      </w:r>
+      <w:r>
+        <w:t xml:space="preserve">, een framework dat zorgt voor snellere laadtijden door server-side </w:t>
       </w:r>
       <w:proofErr w:type="spellStart"/>
       <w:r>
-        <w:t>frontend</w:t>
+        <w:t>rendering</w:t>
       </w:r>
       <w:proofErr w:type="spellEnd"/>
       <w:r>
-        <w:t xml:space="preserve"> gebruiken we </w:t>
-      </w:r>
-      <w:r>
-        <w:rPr>
-          <w:b/>
-          <w:bCs/>
-        </w:rPr>
-        <w:t>Next.js</w:t>
-      </w:r>
-      <w:r>
-        <w:t xml:space="preserve">, een </w:t>
+        <w:t xml:space="preserve"> en statische sitegeneratie. Aan de backend kant werken we met </w:t>
       </w:r>
       <w:proofErr w:type="spellStart"/>
       <w:r>
-        <w:t>framework</w:t>
+        <w:rPr>
+          <w:b/>
+          <w:bCs/>
+        </w:rPr>
+        <w:t>NestJS</w:t>
       </w:r>
       <w:proofErr w:type="spellEnd"/>
       <w:r>
-        <w:t xml:space="preserve"> dat zorgt voor snellere laadtijden door server-side </w:t>
+        <w:t xml:space="preserve">, dat op </w:t>
       </w:r>
       <w:proofErr w:type="spellStart"/>
       <w:r>
-        <w:t>rendering</w:t>
+        <w:t>TypeScript</w:t>
       </w:r>
       <w:proofErr w:type="spellEnd"/>
       <w:r>
-        <w:t xml:space="preserve"> en statische sitegeneratie. Aan de backend kant werken we met </w:t>
+        <w:t xml:space="preserve"> is gebaseerd en ons helpt om schaalbare servertoepassingen te bouwen.</w:t>
+      </w:r>
+    </w:p>
+    <w:p>
+      <w:r>
+        <w:t xml:space="preserve">Om eenvoudig met de database te werken, gebruiken we </w:t>
       </w:r>
       <w:proofErr w:type="spellStart"/>
       <w:r>
@@ -1643,38 +1658,12 @@
           <w:b/>
           <w:bCs/>
         </w:rPr>
-        <w:t>NestJS</w:t>
+        <w:t>TypeORM</w:t>
       </w:r>
       <w:proofErr w:type="spellEnd"/>
       <w:r>
-        <w:t xml:space="preserve">, dat op </w:t>
-      </w:r>
-      <w:proofErr w:type="spellStart"/>
-      <w:r>
-        <w:t>TypeScript</w:t>
-      </w:r>
-      <w:proofErr w:type="spellEnd"/>
-      <w:r>
-        <w:t xml:space="preserve"> is gebaseerd en ons helpt om schaalbare servertoepassingen te bouwen.</w:t>
-      </w:r>
-    </w:p>
-    <w:p>
-      <w:r>
-        <w:t xml:space="preserve">Om eenvoudig met de database te werken, gebruiken we </w:t>
-      </w:r>
-      <w:proofErr w:type="spellStart"/>
-      <w:r>
-        <w:rPr>
-          <w:b/>
-          <w:bCs/>
-        </w:rPr>
-        <w:t>TypeORM</w:t>
-      </w:r>
-      <w:proofErr w:type="spellEnd"/>
-      <w:r>
         <w:t xml:space="preserve">, een tool die de interactie met de database vereenvoudigt. We kiezen voor </w:t>
       </w:r>
-      <w:proofErr w:type="spellStart"/>
       <w:r>
         <w:rPr>
           <w:b/>
@@ -1682,7 +1671,6 @@
         </w:rPr>
         <w:t>MySQL</w:t>
       </w:r>
-      <w:proofErr w:type="spellEnd"/>
       <w:r>
         <w:t xml:space="preserve"> als database, omdat deze betrouwbaar en snel is voor het opslaan van gestructureerde gegevens.</w:t>
       </w:r>
@@ -1785,7 +1773,6 @@
       <w:r>
         <w:t xml:space="preserve">, specifiek </w:t>
       </w:r>
-      <w:proofErr w:type="spellStart"/>
       <w:r>
         <w:rPr>
           <w:b/>
@@ -1793,7 +1780,6 @@
         </w:rPr>
         <w:t>MySQL</w:t>
       </w:r>
-      <w:proofErr w:type="spellEnd"/>
       <w:r>
         <w:t>.</w:t>
       </w:r>
@@ -1810,23 +1796,7 @@
           <w:b/>
           <w:bCs/>
         </w:rPr>
-        <w:t>Relationele Database (</w:t>
-      </w:r>
-      <w:proofErr w:type="spellStart"/>
-      <w:r>
-        <w:rPr>
-          <w:b/>
-          <w:bCs/>
-        </w:rPr>
-        <w:t>MySQL</w:t>
-      </w:r>
-      <w:proofErr w:type="spellEnd"/>
-      <w:r>
-        <w:rPr>
-          <w:b/>
-          <w:bCs/>
-        </w:rPr>
-        <w:t>)</w:t>
+        <w:t>Relationele Database (MySQL)</w:t>
       </w:r>
     </w:p>
     <w:p>
@@ -1844,15 +1814,7 @@
         <w:t>Beschrijving:</w:t>
       </w:r>
       <w:r>
-        <w:t xml:space="preserve"> </w:t>
-      </w:r>
-      <w:proofErr w:type="spellStart"/>
-      <w:r>
-        <w:t>MySQL</w:t>
-      </w:r>
-      <w:proofErr w:type="spellEnd"/>
-      <w:r>
-        <w:t xml:space="preserve"> is een populaire relationele database die gestructureerde gegevens opslaat in tabellen. Dit maakt het eenvoudig om gegevens te organiseren en beheren, en het ondersteunt complexe relaties tussen verschillende datatabellen.</w:t>
+        <w:t xml:space="preserve"> MySQL is een populaire relationele database die gestructureerde gegevens opslaat in tabellen. Dit maakt het eenvoudig om gegevens te organiseren en beheren, en het ondersteunt complexe relaties tussen verschillende datatabellen.</w:t>
       </w:r>
     </w:p>
     <w:p>
@@ -1885,15 +1847,7 @@
         <w:t>Gegevensintegriteit:</w:t>
       </w:r>
       <w:r>
-        <w:t xml:space="preserve"> </w:t>
-      </w:r>
-      <w:proofErr w:type="spellStart"/>
-      <w:r>
-        <w:t>MySQL</w:t>
-      </w:r>
-      <w:proofErr w:type="spellEnd"/>
-      <w:r>
-        <w:t xml:space="preserve"> zorgt voor sterke consistentie en integriteit van gegevens door middel van transacties en </w:t>
+        <w:t xml:space="preserve"> MySQL zorgt voor sterke consistentie en integriteit van gegevens door middel van transacties en </w:t>
       </w:r>
       <w:proofErr w:type="spellStart"/>
       <w:r>
@@ -1963,36 +1917,826 @@
         <w:t>Schaalbaarheid:</w:t>
       </w:r>
       <w:r>
+        <w:t xml:space="preserve"> MySQL kan eenvoudig opschalen om grotere hoeveelheden gegevens te verwerken naarmate het bedrijf groeit.</w:t>
+      </w:r>
+    </w:p>
+    <w:p/>
+    <w:p>
+      <w:pPr>
+        <w:rPr>
+          <w:b/>
+          <w:bCs/>
+          <w:highlight w:val="red"/>
+        </w:rPr>
+      </w:pPr>
+      <w:r>
+        <w:rPr>
+          <w:b/>
+          <w:bCs/>
+          <w:highlight w:val="red"/>
+        </w:rPr>
+        <w:br w:type="page"/>
+      </w:r>
+    </w:p>
+    <w:p>
+      <w:pPr>
+        <w:pStyle w:val="Heading2"/>
+      </w:pPr>
+      <w:r>
+        <w:lastRenderedPageBreak/>
+        <w:t>ERD</w:t>
+      </w:r>
+    </w:p>
+    <w:p>
+      <w:r>
+        <w:rPr>
+          <w:b/>
+          <w:bCs/>
+        </w:rPr>
+        <w:t>1.</w:t>
+      </w:r>
+      <w:r>
         <w:t xml:space="preserve"> </w:t>
       </w:r>
+      <w:r>
+        <w:rPr>
+          <w:b/>
+          <w:bCs/>
+        </w:rPr>
+        <w:t>Entiteiten</w:t>
+      </w:r>
+    </w:p>
+    <w:p>
+      <w:r>
+        <w:t>Het model bevat verschillende entiteiten die de basis vormen van het systeem:</w:t>
+      </w:r>
+    </w:p>
+    <w:p>
+      <w:pPr>
+        <w:numPr>
+          <w:ilvl w:val="0"/>
+          <w:numId w:val="23"/>
+        </w:numPr>
+      </w:pPr>
       <w:proofErr w:type="spellStart"/>
       <w:r>
-        <w:t>MySQL</w:t>
+        <w:rPr>
+          <w:b/>
+          <w:bCs/>
+        </w:rPr>
+        <w:t>Admin</w:t>
       </w:r>
       <w:proofErr w:type="spellEnd"/>
       <w:r>
-        <w:t xml:space="preserve"> kan eenvoudig opschalen om grotere hoeveelheden gegevens te verwerken naarmate het bedrijf groeit.</w:t>
-      </w:r>
-    </w:p>
-    <w:p/>
-    <w:p>
-      <w:r>
-        <w:rPr>
-          <w:b/>
-          <w:bCs/>
-          <w:highlight w:val="red"/>
-        </w:rPr>
-        <w:t>Databasestructuur</w:t>
-      </w:r>
-      <w:r>
-        <w:rPr>
-          <w:highlight w:val="red"/>
-        </w:rPr>
-        <w:t>: Gedetailleerde beschrijving van het datamodel en de databaseschema's (inclusief ER-diagrammen).</w:t>
-      </w:r>
-    </w:p>
-    <w:p>
-      <w:pPr>
+        <w:t>:</w:t>
+      </w:r>
+    </w:p>
+    <w:p>
+      <w:pPr>
+        <w:numPr>
+          <w:ilvl w:val="1"/>
+          <w:numId w:val="23"/>
+        </w:numPr>
+      </w:pPr>
+      <w:r>
+        <w:t>Beheerders van het systeem.</w:t>
+      </w:r>
+    </w:p>
+    <w:p>
+      <w:pPr>
+        <w:numPr>
+          <w:ilvl w:val="1"/>
+          <w:numId w:val="23"/>
+        </w:numPr>
+      </w:pPr>
+      <w:r>
+        <w:t>Attributen: ID, Naam, Avatar, Email, Wachtwoord.</w:t>
+      </w:r>
+    </w:p>
+    <w:p>
+      <w:pPr>
+        <w:numPr>
+          <w:ilvl w:val="0"/>
+          <w:numId w:val="23"/>
+        </w:numPr>
+      </w:pPr>
+      <w:r>
+        <w:rPr>
+          <w:b/>
+          <w:bCs/>
+        </w:rPr>
+        <w:t>Managers</w:t>
+      </w:r>
+      <w:r>
+        <w:t>:</w:t>
+      </w:r>
+    </w:p>
+    <w:p>
+      <w:pPr>
+        <w:numPr>
+          <w:ilvl w:val="1"/>
+          <w:numId w:val="23"/>
+        </w:numPr>
+      </w:pPr>
+      <w:r>
+        <w:t>Managers hebben de verantwoordelijkheid voor hun eigen afdeling.</w:t>
+      </w:r>
+    </w:p>
+    <w:p>
+      <w:pPr>
+        <w:numPr>
+          <w:ilvl w:val="1"/>
+          <w:numId w:val="23"/>
+        </w:numPr>
+      </w:pPr>
+      <w:r>
+        <w:t>Attributen: ID, Naam, Avatar, Email, Wachtwoord, Afdeling.</w:t>
+      </w:r>
+    </w:p>
+    <w:p>
+      <w:pPr>
+        <w:numPr>
+          <w:ilvl w:val="0"/>
+          <w:numId w:val="23"/>
+        </w:numPr>
+      </w:pPr>
+      <w:r>
+        <w:rPr>
+          <w:b/>
+          <w:bCs/>
+        </w:rPr>
+        <w:t>Werknemers</w:t>
+      </w:r>
+      <w:r>
+        <w:t>:</w:t>
+      </w:r>
+    </w:p>
+    <w:p>
+      <w:pPr>
+        <w:numPr>
+          <w:ilvl w:val="1"/>
+          <w:numId w:val="23"/>
+        </w:numPr>
+      </w:pPr>
+      <w:r>
+        <w:t>Medewerkers die verlof aanvragen of ziektemeldingen indienen.</w:t>
+      </w:r>
+    </w:p>
+    <w:p>
+      <w:pPr>
+        <w:numPr>
+          <w:ilvl w:val="1"/>
+          <w:numId w:val="23"/>
+        </w:numPr>
+      </w:pPr>
+      <w:r>
+        <w:t>Attributen: ID, Naam, Avatar, Email, Wachtwoord, Afdeling, Saldo.</w:t>
+      </w:r>
+    </w:p>
+    <w:p>
+      <w:pPr>
+        <w:numPr>
+          <w:ilvl w:val="0"/>
+          <w:numId w:val="23"/>
+        </w:numPr>
+      </w:pPr>
+      <w:r>
+        <w:rPr>
+          <w:b/>
+          <w:bCs/>
+        </w:rPr>
+        <w:t>Afdeling</w:t>
+      </w:r>
+      <w:r>
+        <w:t>:</w:t>
+      </w:r>
+    </w:p>
+    <w:p>
+      <w:pPr>
+        <w:numPr>
+          <w:ilvl w:val="1"/>
+          <w:numId w:val="23"/>
+        </w:numPr>
+      </w:pPr>
+      <w:r>
+        <w:t>Afdelingen waarin werknemers zijn ingedeeld.</w:t>
+      </w:r>
+    </w:p>
+    <w:p>
+      <w:pPr>
+        <w:numPr>
+          <w:ilvl w:val="1"/>
+          <w:numId w:val="23"/>
+        </w:numPr>
+      </w:pPr>
+      <w:r>
+        <w:t>Attributen: ID, Naam.</w:t>
+      </w:r>
+    </w:p>
+    <w:p>
+      <w:pPr>
+        <w:numPr>
+          <w:ilvl w:val="0"/>
+          <w:numId w:val="23"/>
+        </w:numPr>
+      </w:pPr>
+      <w:r>
+        <w:rPr>
+          <w:b/>
+          <w:bCs/>
+        </w:rPr>
+        <w:t>Groep</w:t>
+      </w:r>
+      <w:r>
+        <w:t>:</w:t>
+      </w:r>
+    </w:p>
+    <w:p>
+      <w:pPr>
+        <w:numPr>
+          <w:ilvl w:val="1"/>
+          <w:numId w:val="23"/>
+        </w:numPr>
+      </w:pPr>
+      <w:r>
+        <w:t>Groeperingen van werknemers voor verschillende doeleinden.</w:t>
+      </w:r>
+    </w:p>
+    <w:p>
+      <w:pPr>
+        <w:numPr>
+          <w:ilvl w:val="1"/>
+          <w:numId w:val="23"/>
+        </w:numPr>
+      </w:pPr>
+      <w:r>
+        <w:t>Attributen: ID, Naam.</w:t>
+      </w:r>
+    </w:p>
+    <w:p>
+      <w:pPr>
+        <w:numPr>
+          <w:ilvl w:val="0"/>
+          <w:numId w:val="23"/>
+        </w:numPr>
+      </w:pPr>
+      <w:r>
+        <w:rPr>
+          <w:b/>
+          <w:bCs/>
+        </w:rPr>
+        <w:t>Verlofaanvraag</w:t>
+      </w:r>
+      <w:r>
+        <w:t>:</w:t>
+      </w:r>
+    </w:p>
+    <w:p>
+      <w:pPr>
+        <w:numPr>
+          <w:ilvl w:val="1"/>
+          <w:numId w:val="23"/>
+        </w:numPr>
+      </w:pPr>
+      <w:r>
+        <w:t>Bevat alle gegevens met betrekking tot verlofaanvragen die werknemers indienen.</w:t>
+      </w:r>
+    </w:p>
+    <w:p>
+      <w:pPr>
+        <w:numPr>
+          <w:ilvl w:val="1"/>
+          <w:numId w:val="23"/>
+        </w:numPr>
+      </w:pPr>
+      <w:r>
+        <w:t xml:space="preserve">Attributen: ID, Begindatum, Einddatum, Type (vakantie, persoonlijk, ziek), Status (goedgekeurd, afgekeurd, in behandeling), </w:t>
+      </w:r>
+      <w:proofErr w:type="spellStart"/>
+      <w:r>
+        <w:t>Werknemer_id</w:t>
+      </w:r>
+      <w:proofErr w:type="spellEnd"/>
+      <w:r>
+        <w:t xml:space="preserve"> (verwijst naar de aanvrager).</w:t>
+      </w:r>
+    </w:p>
+    <w:p>
+      <w:pPr>
+        <w:numPr>
+          <w:ilvl w:val="0"/>
+          <w:numId w:val="23"/>
+        </w:numPr>
+      </w:pPr>
+      <w:r>
+        <w:rPr>
+          <w:b/>
+          <w:bCs/>
+        </w:rPr>
+        <w:t>Ziekmelding</w:t>
+      </w:r>
+      <w:r>
+        <w:t>:</w:t>
+      </w:r>
+    </w:p>
+    <w:p>
+      <w:pPr>
+        <w:numPr>
+          <w:ilvl w:val="1"/>
+          <w:numId w:val="23"/>
+        </w:numPr>
+      </w:pPr>
+      <w:r>
+        <w:t>Bevat informatie over ziekmeldingen van werknemers.</w:t>
+      </w:r>
+    </w:p>
+    <w:p>
+      <w:pPr>
+        <w:numPr>
+          <w:ilvl w:val="1"/>
+          <w:numId w:val="23"/>
+        </w:numPr>
+      </w:pPr>
+      <w:r>
+        <w:t xml:space="preserve">Attributen: ID, </w:t>
+      </w:r>
+      <w:proofErr w:type="spellStart"/>
+      <w:r>
+        <w:t>Werknemer_id</w:t>
+      </w:r>
+      <w:proofErr w:type="spellEnd"/>
+      <w:r>
+        <w:t>, Startdatum, Einddatum.</w:t>
+      </w:r>
+    </w:p>
+    <w:p>
+      <w:pPr>
+        <w:numPr>
+          <w:ilvl w:val="0"/>
+          <w:numId w:val="23"/>
+        </w:numPr>
+      </w:pPr>
+      <w:r>
+        <w:rPr>
+          <w:b/>
+          <w:bCs/>
+        </w:rPr>
+        <w:t>Notificaties</w:t>
+      </w:r>
+      <w:r>
+        <w:t>:</w:t>
+      </w:r>
+    </w:p>
+    <w:p>
+      <w:pPr>
+        <w:numPr>
+          <w:ilvl w:val="1"/>
+          <w:numId w:val="23"/>
+        </w:numPr>
+      </w:pPr>
+      <w:r>
+        <w:t>Meldingen die naar gebruikers worden gestuurd over de status van hun aanvragen of andere belangrijke gebeurtenissen.</w:t>
+      </w:r>
+    </w:p>
+    <w:p>
+      <w:pPr>
+        <w:numPr>
+          <w:ilvl w:val="1"/>
+          <w:numId w:val="23"/>
+        </w:numPr>
+      </w:pPr>
+      <w:r>
+        <w:t>Attributen: ID, Read (</w:t>
+      </w:r>
+      <w:proofErr w:type="spellStart"/>
+      <w:r>
+        <w:t>boolean</w:t>
+      </w:r>
+      <w:proofErr w:type="spellEnd"/>
+      <w:r>
+        <w:t xml:space="preserve"> of de notificatie is gelezen), </w:t>
+      </w:r>
+      <w:proofErr w:type="spellStart"/>
+      <w:r>
+        <w:t>Recipient</w:t>
+      </w:r>
+      <w:proofErr w:type="spellEnd"/>
+      <w:r>
+        <w:t>.</w:t>
+      </w:r>
+    </w:p>
+    <w:p>
+      <w:pPr>
+        <w:rPr>
+          <w:b/>
+          <w:bCs/>
+        </w:rPr>
+      </w:pPr>
+      <w:r>
+        <w:rPr>
+          <w:b/>
+          <w:bCs/>
+        </w:rPr>
+        <w:br w:type="page"/>
+      </w:r>
+    </w:p>
+    <w:p>
+      <w:pPr>
+        <w:rPr>
+          <w:b/>
+          <w:bCs/>
+        </w:rPr>
+      </w:pPr>
+      <w:r>
+        <w:rPr>
+          <w:b/>
+          <w:bCs/>
+        </w:rPr>
+        <w:lastRenderedPageBreak/>
+        <w:t>2. Relaties tussen entiteiten</w:t>
+      </w:r>
+    </w:p>
+    <w:p>
+      <w:r>
+        <w:t>Het diagram toont verschillende relaties tussen entiteiten:</w:t>
+      </w:r>
+    </w:p>
+    <w:p>
+      <w:pPr>
+        <w:numPr>
+          <w:ilvl w:val="0"/>
+          <w:numId w:val="24"/>
+        </w:numPr>
+      </w:pPr>
+      <w:r>
+        <w:rPr>
+          <w:b/>
+          <w:bCs/>
+        </w:rPr>
+        <w:t>Managers en Werknemers</w:t>
+      </w:r>
+      <w:r>
+        <w:t>:</w:t>
+      </w:r>
+    </w:p>
+    <w:p>
+      <w:pPr>
+        <w:numPr>
+          <w:ilvl w:val="1"/>
+          <w:numId w:val="24"/>
+        </w:numPr>
+      </w:pPr>
+      <w:r>
+        <w:t>Werknemers</w:t>
+      </w:r>
+      <w:r>
+        <w:t xml:space="preserve"> hebben een afdeling toegewezen via een veel-op-een-relatie met de entiteit Afdeling.</w:t>
+      </w:r>
+    </w:p>
+    <w:p>
+      <w:pPr>
+        <w:numPr>
+          <w:ilvl w:val="1"/>
+          <w:numId w:val="24"/>
+        </w:numPr>
+      </w:pPr>
+      <w:r>
+        <w:t>Managers hebben een een-op-een relatie met de entiteit Afdeling.</w:t>
+      </w:r>
+    </w:p>
+    <w:p>
+      <w:pPr>
+        <w:numPr>
+          <w:ilvl w:val="0"/>
+          <w:numId w:val="24"/>
+        </w:numPr>
+      </w:pPr>
+      <w:r>
+        <w:rPr>
+          <w:b/>
+          <w:bCs/>
+        </w:rPr>
+        <w:t>Managers en Werknemers</w:t>
+      </w:r>
+      <w:r>
+        <w:t>:</w:t>
+      </w:r>
+    </w:p>
+    <w:p>
+      <w:pPr>
+        <w:numPr>
+          <w:ilvl w:val="1"/>
+          <w:numId w:val="24"/>
+        </w:numPr>
+      </w:pPr>
+      <w:r>
+        <w:t>Managers hebben een relatie met werknemers binnen hun afdeling. Dit wordt geïmpliceerd door de aanwezigheid van de afdeling in beide entiteiten.</w:t>
+      </w:r>
+    </w:p>
+    <w:p>
+      <w:pPr>
+        <w:numPr>
+          <w:ilvl w:val="0"/>
+          <w:numId w:val="24"/>
+        </w:numPr>
+      </w:pPr>
+      <w:r>
+        <w:rPr>
+          <w:b/>
+          <w:bCs/>
+        </w:rPr>
+        <w:t>Verlofaanvraag</w:t>
+      </w:r>
+      <w:r>
+        <w:t>:</w:t>
+      </w:r>
+    </w:p>
+    <w:p>
+      <w:pPr>
+        <w:numPr>
+          <w:ilvl w:val="1"/>
+          <w:numId w:val="24"/>
+        </w:numPr>
+      </w:pPr>
+      <w:r>
+        <w:t xml:space="preserve">Elke verlofaanvraag is gekoppeld aan één werknemer via het veld </w:t>
+      </w:r>
+      <w:proofErr w:type="spellStart"/>
+      <w:r>
+        <w:t>Werknemer_id</w:t>
+      </w:r>
+      <w:proofErr w:type="spellEnd"/>
+      <w:r>
+        <w:t>. Werknemers kunnen meerdere verlofaanvragen hebben, wat duidt op een een-op-veel-relatie.</w:t>
+      </w:r>
+    </w:p>
+    <w:p>
+      <w:pPr>
+        <w:numPr>
+          <w:ilvl w:val="0"/>
+          <w:numId w:val="24"/>
+        </w:numPr>
+      </w:pPr>
+      <w:r>
+        <w:rPr>
+          <w:b/>
+          <w:bCs/>
+        </w:rPr>
+        <w:t>Ziekmelding</w:t>
+      </w:r>
+      <w:r>
+        <w:t>:</w:t>
+      </w:r>
+    </w:p>
+    <w:p>
+      <w:pPr>
+        <w:numPr>
+          <w:ilvl w:val="1"/>
+          <w:numId w:val="24"/>
+        </w:numPr>
+      </w:pPr>
+      <w:r>
+        <w:t xml:space="preserve">Elke ziekmelding is ook gekoppeld aan één werknemer via </w:t>
+      </w:r>
+      <w:proofErr w:type="spellStart"/>
+      <w:r>
+        <w:t>Werknemer_id</w:t>
+      </w:r>
+      <w:proofErr w:type="spellEnd"/>
+      <w:r>
+        <w:t>.</w:t>
+      </w:r>
+    </w:p>
+    <w:p>
+      <w:pPr>
+        <w:numPr>
+          <w:ilvl w:val="0"/>
+          <w:numId w:val="24"/>
+        </w:numPr>
+      </w:pPr>
+      <w:r>
+        <w:rPr>
+          <w:b/>
+          <w:bCs/>
+        </w:rPr>
+        <w:t>Notificaties</w:t>
+      </w:r>
+      <w:r>
+        <w:t>:</w:t>
+      </w:r>
+    </w:p>
+    <w:p>
+      <w:pPr>
+        <w:numPr>
+          <w:ilvl w:val="1"/>
+          <w:numId w:val="24"/>
+        </w:numPr>
+      </w:pPr>
+      <w:r>
+        <w:t xml:space="preserve">Notificaties kunnen worden gestuurd naar managers, werknemers of mogelijk andere entiteiten. De relatie met de </w:t>
+      </w:r>
+      <w:proofErr w:type="spellStart"/>
+      <w:r>
+        <w:t>recipient</w:t>
+      </w:r>
+      <w:proofErr w:type="spellEnd"/>
+      <w:r>
+        <w:t xml:space="preserve"> is geïmpliceerd door het veld </w:t>
+      </w:r>
+      <w:proofErr w:type="spellStart"/>
+      <w:r>
+        <w:t>Recipient</w:t>
+      </w:r>
+      <w:proofErr w:type="spellEnd"/>
+      <w:r>
+        <w:t>.</w:t>
+      </w:r>
+    </w:p>
+    <w:p>
+      <w:pPr>
+        <w:rPr>
+          <w:b/>
+          <w:bCs/>
+        </w:rPr>
+      </w:pPr>
+      <w:r>
+        <w:rPr>
+          <w:b/>
+          <w:bCs/>
+        </w:rPr>
+        <w:t>3. Beschrijving van bedrijfsprocessen</w:t>
+      </w:r>
+    </w:p>
+    <w:p>
+      <w:r>
+        <w:t>Met dit datamodel kan het systeem de volgende processen ondersteunen:</w:t>
+      </w:r>
+    </w:p>
+    <w:p>
+      <w:pPr>
+        <w:numPr>
+          <w:ilvl w:val="0"/>
+          <w:numId w:val="25"/>
+        </w:numPr>
+      </w:pPr>
+      <w:r>
+        <w:rPr>
+          <w:b/>
+          <w:bCs/>
+        </w:rPr>
+        <w:t>Afdelingsbeheer</w:t>
+      </w:r>
+      <w:r>
+        <w:t xml:space="preserve">: </w:t>
+      </w:r>
+      <w:proofErr w:type="spellStart"/>
+      <w:r>
+        <w:t>Admins</w:t>
+      </w:r>
+      <w:proofErr w:type="spellEnd"/>
+      <w:r>
+        <w:t xml:space="preserve"> kunnen afdelingen aanmaken en beheren. Werknemers en managers worden gekoppeld aan een afdeling.</w:t>
+      </w:r>
+    </w:p>
+    <w:p>
+      <w:pPr>
+        <w:numPr>
+          <w:ilvl w:val="0"/>
+          <w:numId w:val="25"/>
+        </w:numPr>
+      </w:pPr>
+      <w:r>
+        <w:rPr>
+          <w:b/>
+          <w:bCs/>
+        </w:rPr>
+        <w:t>Verlofbeheer</w:t>
+      </w:r>
+      <w:r>
+        <w:t>: Werknemers kunnen verlofaanvragen indienen, die vervolgens door managers of het systeem kunnen worden goedgekeurd of afgewezen. De status van de aanvragen wordt beheerd, en gebruikers ontvangen notificaties over wijzigingen in de status.</w:t>
+      </w:r>
+    </w:p>
+    <w:p>
+      <w:pPr>
+        <w:numPr>
+          <w:ilvl w:val="0"/>
+          <w:numId w:val="25"/>
+        </w:numPr>
+      </w:pPr>
+      <w:r>
+        <w:rPr>
+          <w:b/>
+          <w:bCs/>
+        </w:rPr>
+        <w:t>Ziektebeheer</w:t>
+      </w:r>
+      <w:r>
+        <w:t>: Werknemers kunnen ziekmeldingen indienen, en deze meldingen worden bijgehouden met start- en einddata. Dit kan verder worden uitgebreid met bijvoorbeeld herstelmeldingen of doktersverklaringen.</w:t>
+      </w:r>
+    </w:p>
+    <w:p>
+      <w:pPr>
+        <w:numPr>
+          <w:ilvl w:val="0"/>
+          <w:numId w:val="25"/>
+        </w:numPr>
+      </w:pPr>
+      <w:r>
+        <w:rPr>
+          <w:b/>
+          <w:bCs/>
+        </w:rPr>
+        <w:t>Notificatiebeheer</w:t>
+      </w:r>
+      <w:r>
+        <w:t>: Het systeem verstuurt notificaties naar gebruikers (werknemers of managers), bijvoorbeeld als een verlofaanvraag is goedgekeurd of afgewezen. Notificaties worden gemarkeerd als gelezen of ongelezen.</w:t>
+      </w:r>
+    </w:p>
+    <w:p>
+      <w:pPr>
+        <w:rPr>
+          <w:b/>
+          <w:bCs/>
+        </w:rPr>
+      </w:pPr>
+      <w:r>
+        <w:rPr>
+          <w:b/>
+          <w:bCs/>
+        </w:rPr>
+        <w:br/>
+      </w:r>
+    </w:p>
+    <w:p>
+      <w:pPr>
+        <w:rPr>
+          <w:b/>
+          <w:bCs/>
+          <w:lang w:val="en-US"/>
+        </w:rPr>
+      </w:pPr>
+      <w:r>
+        <w:rPr>
+          <w:b/>
+          <w:bCs/>
+        </w:rPr>
+        <w:br w:type="page"/>
+      </w:r>
+      <w:r>
+        <w:rPr>
+          <w:noProof/>
+        </w:rPr>
+        <w:lastRenderedPageBreak/>
+        <w:drawing>
+          <wp:inline distT="0" distB="0" distL="0" distR="0" wp14:anchorId="5187F59E" wp14:editId="245073EB">
+            <wp:extent cx="5760720" cy="3739515"/>
+            <wp:effectExtent l="0" t="0" r="0" b="0"/>
+            <wp:docPr id="1928403045" name="Picture 1" descr="A diagram of a company&#10;&#10;Description automatically generated"/>
+            <wp:cNvGraphicFramePr>
+              <a:graphicFrameLocks xmlns:a="http://schemas.openxmlformats.org/drawingml/2006/main" noChangeAspect="1"/>
+            </wp:cNvGraphicFramePr>
+            <a:graphic xmlns:a="http://schemas.openxmlformats.org/drawingml/2006/main">
+              <a:graphicData uri="http://schemas.openxmlformats.org/drawingml/2006/picture">
+                <pic:pic xmlns:pic="http://schemas.openxmlformats.org/drawingml/2006/picture">
+                  <pic:nvPicPr>
+                    <pic:cNvPr id="1928403045" name="Picture 1" descr="A diagram of a company&#10;&#10;Description automatically generated"/>
+                    <pic:cNvPicPr>
+                      <a:picLocks noChangeAspect="1" noChangeArrowheads="1"/>
+                    </pic:cNvPicPr>
+                  </pic:nvPicPr>
+                  <pic:blipFill>
+                    <a:blip r:embed="rId9" cstate="print">
+                      <a:extLst>
+                        <a:ext uri="{28A0092B-C50C-407E-A947-70E740481C1C}">
+                          <a14:useLocalDpi xmlns:a14="http://schemas.microsoft.com/office/drawing/2010/main" val="0"/>
+                        </a:ext>
+                      </a:extLst>
+                    </a:blip>
+                    <a:srcRect/>
+                    <a:stretch>
+                      <a:fillRect/>
+                    </a:stretch>
+                  </pic:blipFill>
+                  <pic:spPr bwMode="auto">
+                    <a:xfrm>
+                      <a:off x="0" y="0"/>
+                      <a:ext cx="5760720" cy="3739515"/>
+                    </a:xfrm>
+                    <a:prstGeom prst="rect">
+                      <a:avLst/>
+                    </a:prstGeom>
+                    <a:noFill/>
+                    <a:ln>
+                      <a:noFill/>
+                    </a:ln>
+                  </pic:spPr>
+                </pic:pic>
+              </a:graphicData>
+            </a:graphic>
+          </wp:inline>
+        </w:drawing>
+      </w:r>
+      <w:r>
         <w:rPr>
           <w:rFonts w:asciiTheme="majorHAnsi" w:eastAsiaTheme="majorEastAsia" w:hAnsiTheme="majorHAnsi" w:cstheme="majorBidi"/>
           <w:b/>
@@ -2001,8 +2745,11 @@
           <w:sz w:val="40"/>
           <w:szCs w:val="40"/>
         </w:rPr>
-      </w:pPr>
-      <w:r>
+        <w:br w:type="page"/>
+      </w:r>
+    </w:p>
+    <w:p>
+      <w:pPr>
         <w:rPr>
           <w:rFonts w:asciiTheme="majorHAnsi" w:eastAsiaTheme="majorEastAsia" w:hAnsiTheme="majorHAnsi" w:cstheme="majorBidi"/>
           <w:b/>
@@ -2011,11 +2758,8 @@
           <w:sz w:val="40"/>
           <w:szCs w:val="40"/>
         </w:rPr>
-        <w:br w:type="page"/>
-      </w:r>
-    </w:p>
-    <w:p>
-      <w:pPr>
+      </w:pPr>
+      <w:r>
         <w:rPr>
           <w:rFonts w:asciiTheme="majorHAnsi" w:eastAsiaTheme="majorEastAsia" w:hAnsiTheme="majorHAnsi" w:cstheme="majorBidi"/>
           <w:b/>
@@ -2024,7 +2768,9 @@
           <w:sz w:val="40"/>
           <w:szCs w:val="40"/>
         </w:rPr>
-      </w:pPr>
+        <w:lastRenderedPageBreak/>
+        <w:t>5</w:t>
+      </w:r>
       <w:r>
         <w:rPr>
           <w:rFonts w:asciiTheme="majorHAnsi" w:eastAsiaTheme="majorEastAsia" w:hAnsiTheme="majorHAnsi" w:cstheme="majorBidi"/>
@@ -2034,62 +2780,24 @@
           <w:sz w:val="40"/>
           <w:szCs w:val="40"/>
         </w:rPr>
-        <w:lastRenderedPageBreak/>
-        <w:t>5. Gegevensverwerking</w:t>
-      </w:r>
-    </w:p>
-    <w:p>
-      <w:r>
-        <w:rPr>
-          <w:b/>
-          <w:bCs/>
-        </w:rPr>
-        <w:t>Verwerking van gegevens</w:t>
-      </w:r>
-      <w:r>
-        <w:t>: Hoe gegevens worden verwerkt, inclusief algoritmen, verwerkingstechnieken en batch- versus real-time verwerking.</w:t>
-      </w:r>
-    </w:p>
-    <w:p>
-      <w:r>
-        <w:rPr>
-          <w:b/>
-          <w:bCs/>
-        </w:rPr>
-        <w:t>Verwerkingssnelheid</w:t>
-      </w:r>
-      <w:r>
-        <w:t>: Eisen en benchmarks voor de snelheid van gegevensverwerking.</w:t>
-      </w:r>
-    </w:p>
-    <w:p>
-      <w:r>
-        <w:rPr>
-          <w:b/>
-          <w:bCs/>
-        </w:rPr>
-        <w:t>Hoeveelheid gegevens</w:t>
-      </w:r>
-      <w:r>
-        <w:t>: Verwachte data volume en hoe hiermee wordt omgegaan.</w:t>
+        <w:t>. Toegankelijkheid en bereikbaarheid van gegevens</w:t>
       </w:r>
     </w:p>
     <w:p>
       <w:pPr>
         <w:rPr>
           <w:rFonts w:asciiTheme="majorHAnsi" w:eastAsiaTheme="majorEastAsia" w:hAnsiTheme="majorHAnsi" w:cstheme="majorBidi"/>
-          <w:b/>
-          <w:bCs/>
           <w:color w:val="2F5496" w:themeColor="accent1" w:themeShade="BF"/>
           <w:sz w:val="40"/>
           <w:szCs w:val="40"/>
         </w:rPr>
       </w:pPr>
       <w:r>
+        <w:t>De toegang tot gegevens is zorgvuldig ingericht en gereguleerd. Intern hebben zowel managers als beheerders specifieke toegang tot gegevens binnen het systeem. Deze toegang stelt hen in staat om belangrijke inzichten te verkrijgen en strategische beslissingen te nemen op basis van actuele informatie. Voor de externe toegang tot gegevens hebben we momenteel geen integraties met externe systemen. Dit betekent dat alle gegevensbeheer en -analyse intern plaatsvinden, wat de veiligheid en integriteit van onze gegevens waarborgt. Toegangsbeheer Om de toegang tot gegevens effectief te beheren, maken we gebruik van een rollen- en rechten systeem. Dit systeem definieert verschillende gebruikersrollen, waaronder managers, gebruikers en beheerders. Elke rol heeft specifieke rechten en autorisaties, wat ervoor zorgt dat alleen bevoegde personen toegang hebben tot bepaalde gegevens en functionaliteiten. Deze aanpak helpt ons niet alleen om de gegevens te beschermen, maar ook om ervoor te zorgen dat gebruikers alleen toegang hebben tot de informatie die zij nodig hebben voor hun werkzaamheden. Koppelingen met Andere Systemen Binnen de huidige scope van onze gegevensverwerking zijn er geen koppelingen met andere systemen. Dit biedt ons de mogelijkheid om ons volledig te concentreren op interne processen en systemen zonder externe invloeden. In de toekomst kunnen er mogelijkheden worden onderzocht om integraties of API-koppelingen te implementeren, maar op dit moment ligt de focus op de interne gegevensverwerking en -toegang.</w:t>
+      </w:r>
+      <w:r>
         <w:rPr>
           <w:rFonts w:asciiTheme="majorHAnsi" w:eastAsiaTheme="majorEastAsia" w:hAnsiTheme="majorHAnsi" w:cstheme="majorBidi"/>
-          <w:b/>
-          <w:bCs/>
           <w:color w:val="2F5496" w:themeColor="accent1" w:themeShade="BF"/>
           <w:sz w:val="40"/>
           <w:szCs w:val="40"/>
@@ -2118,43 +2826,294 @@
           <w:szCs w:val="40"/>
         </w:rPr>
         <w:lastRenderedPageBreak/>
-        <w:t>6. Toegankelijkheid en bereikbaarheid van gegevens</w:t>
-      </w:r>
-    </w:p>
-    <w:p>
-      <w:r>
-        <w:rPr>
-          <w:b/>
-          <w:bCs/>
-        </w:rPr>
-        <w:t>Intern/Extern toegang</w:t>
-      </w:r>
-      <w:r>
-        <w:t>: Welke partijen hebben toegang tot gegevens, inclusief interne gebruikers en externe systemen.</w:t>
-      </w:r>
-    </w:p>
-    <w:p>
-      <w:r>
-        <w:rPr>
-          <w:b/>
-          <w:bCs/>
-        </w:rPr>
-        <w:t>Toegangsbeheer</w:t>
-      </w:r>
-      <w:r>
-        <w:t>: Manieren om toegang tot gegevens te controleren, inclusief rollen, rechten en autorisaties.</w:t>
-      </w:r>
-    </w:p>
-    <w:p>
-      <w:r>
-        <w:rPr>
-          <w:b/>
-          <w:bCs/>
-        </w:rPr>
-        <w:t>Koppelingen met andere systemen</w:t>
-      </w:r>
-      <w:r>
-        <w:t>: Beschrijving van integraties en API-koppelingen met andere systemen.</w:t>
+        <w:t>Beveiliging</w:t>
+      </w:r>
+    </w:p>
+    <w:p>
+      <w:r>
+        <w:t>Het authenticatie- en autorisatiemechanisme wordt opgebouwd rond een rollen-gebaseerd toegangscontrolesysteem (RBAC) en een standaard inlogsysteem met gebruikersnaam en wachtwoord.</w:t>
+      </w:r>
+    </w:p>
+    <w:p>
+      <w:r>
+        <w:t>Authenticatieproces:</w:t>
+      </w:r>
+    </w:p>
+    <w:p>
+      <w:pPr>
+        <w:numPr>
+          <w:ilvl w:val="0"/>
+          <w:numId w:val="27"/>
+        </w:numPr>
+      </w:pPr>
+      <w:r>
+        <w:t xml:space="preserve">Gebruikersnaam &amp; Wachtwoord: Bij het inloggen voert de gebruiker een combinatie van gebruikersnaam en wachtwoord in. Het wachtwoord wordt nooit in platte tekst opgeslagen, maar wordt </w:t>
+      </w:r>
+      <w:proofErr w:type="spellStart"/>
+      <w:r>
+        <w:t>gehasht</w:t>
+      </w:r>
+      <w:proofErr w:type="spellEnd"/>
+      <w:r>
+        <w:t xml:space="preserve"> met een veilige </w:t>
+      </w:r>
+      <w:proofErr w:type="spellStart"/>
+      <w:r>
+        <w:t>hashfunctie</w:t>
+      </w:r>
+      <w:proofErr w:type="spellEnd"/>
+      <w:r>
+        <w:t xml:space="preserve"> zoals </w:t>
+      </w:r>
+      <w:proofErr w:type="spellStart"/>
+      <w:r>
+        <w:t>bcrypt</w:t>
+      </w:r>
+      <w:proofErr w:type="spellEnd"/>
+      <w:r>
+        <w:t xml:space="preserve">, waarbij ook een </w:t>
+      </w:r>
+      <w:proofErr w:type="spellStart"/>
+      <w:r>
+        <w:t>salt</w:t>
+      </w:r>
+      <w:proofErr w:type="spellEnd"/>
+      <w:r>
+        <w:t xml:space="preserve"> wordt toegevoegd</w:t>
+      </w:r>
+      <w:r>
+        <w:t>.</w:t>
+      </w:r>
+    </w:p>
+    <w:p>
+      <w:pPr>
+        <w:numPr>
+          <w:ilvl w:val="0"/>
+          <w:numId w:val="27"/>
+        </w:numPr>
+      </w:pPr>
+      <w:proofErr w:type="spellStart"/>
+      <w:r>
+        <w:t>Rate</w:t>
+      </w:r>
+      <w:proofErr w:type="spellEnd"/>
+      <w:r>
+        <w:t xml:space="preserve"> </w:t>
+      </w:r>
+      <w:proofErr w:type="spellStart"/>
+      <w:r>
+        <w:t>Limiting</w:t>
+      </w:r>
+      <w:proofErr w:type="spellEnd"/>
+      <w:r>
+        <w:t xml:space="preserve">: Om brute force-aanvallen te mitigeren, wordt </w:t>
+      </w:r>
+      <w:proofErr w:type="spellStart"/>
+      <w:r>
+        <w:t>rate</w:t>
+      </w:r>
+      <w:proofErr w:type="spellEnd"/>
+      <w:r>
+        <w:t xml:space="preserve"> </w:t>
+      </w:r>
+      <w:proofErr w:type="spellStart"/>
+      <w:r>
+        <w:t>limiting</w:t>
+      </w:r>
+      <w:proofErr w:type="spellEnd"/>
+      <w:r>
+        <w:t xml:space="preserve"> toegepast. Dit betekent dat het aantal mislukte inlogpogingen per gebruiker binnen een bepaald tijdsinterval wordt beperkt. Bij overschrijding van dit limiet wordt het account tijdelijk geblokkeerd of wordt de wachttijd voor nieuwe inlogpogingen verhoogd.</w:t>
+      </w:r>
+    </w:p>
+    <w:p>
+      <w:r>
+        <w:t>Autorisatie:</w:t>
+      </w:r>
+    </w:p>
+    <w:p>
+      <w:pPr>
+        <w:numPr>
+          <w:ilvl w:val="0"/>
+          <w:numId w:val="28"/>
+        </w:numPr>
+      </w:pPr>
+      <w:r>
+        <w:t xml:space="preserve">Rollen-gebaseerd systeem: Het autorisatiesysteem maakt gebruik van rollen zoals </w:t>
+      </w:r>
+      <w:proofErr w:type="spellStart"/>
+      <w:r>
+        <w:t>admin</w:t>
+      </w:r>
+      <w:proofErr w:type="spellEnd"/>
+      <w:r>
+        <w:t>, manager, en werknemer. Elke rol heeft specifieke rechten en toegangsniveaus. Deze rollen worden centraal beheerd in het systeem.</w:t>
+      </w:r>
+    </w:p>
+    <w:p>
+      <w:pPr>
+        <w:numPr>
+          <w:ilvl w:val="1"/>
+          <w:numId w:val="28"/>
+        </w:numPr>
+      </w:pPr>
+      <w:proofErr w:type="spellStart"/>
+      <w:r>
+        <w:t>A</w:t>
+      </w:r>
+      <w:r>
+        <w:t>dmins</w:t>
+      </w:r>
+      <w:proofErr w:type="spellEnd"/>
+      <w:r>
+        <w:t xml:space="preserve"> hebben volledige toegang tot alle functies.</w:t>
+      </w:r>
+    </w:p>
+    <w:p>
+      <w:pPr>
+        <w:numPr>
+          <w:ilvl w:val="1"/>
+          <w:numId w:val="28"/>
+        </w:numPr>
+      </w:pPr>
+      <w:r>
+        <w:t>Managers</w:t>
+      </w:r>
+      <w:r>
+        <w:t xml:space="preserve"> hebben beperkte rechten.</w:t>
+      </w:r>
+    </w:p>
+    <w:p>
+      <w:pPr>
+        <w:numPr>
+          <w:ilvl w:val="1"/>
+          <w:numId w:val="28"/>
+        </w:numPr>
+      </w:pPr>
+      <w:r>
+        <w:t>Werknemers</w:t>
+      </w:r>
+      <w:r>
+        <w:t xml:space="preserve"> hebben zeer beperkte toegang.</w:t>
+      </w:r>
+    </w:p>
+    <w:p>
+      <w:pPr>
+        <w:ind w:left="720"/>
+      </w:pPr>
+    </w:p>
+    <w:p/>
+    <w:p>
+      <w:pPr>
+        <w:rPr>
+          <w:rFonts w:asciiTheme="majorHAnsi" w:eastAsiaTheme="majorEastAsia" w:hAnsiTheme="majorHAnsi" w:cstheme="majorBidi"/>
+          <w:color w:val="2F5496" w:themeColor="accent1" w:themeShade="BF"/>
+          <w:sz w:val="32"/>
+          <w:szCs w:val="32"/>
+        </w:rPr>
+      </w:pPr>
+      <w:r>
+        <w:br w:type="page"/>
+      </w:r>
+    </w:p>
+    <w:p>
+      <w:pPr>
+        <w:pStyle w:val="Heading2"/>
+      </w:pPr>
+      <w:r>
+        <w:lastRenderedPageBreak/>
+        <w:t>Data encryptie</w:t>
+      </w:r>
+    </w:p>
+    <w:p>
+      <w:r>
+        <w:t>Om de integriteit van gebruikersgegevens te waarborgen, wordt encryptie toegepast voor data in rust.</w:t>
+      </w:r>
+    </w:p>
+    <w:p/>
+    <w:p>
+      <w:pPr>
+        <w:pStyle w:val="Heading3"/>
+      </w:pPr>
+      <w:r>
+        <w:t>Data in rust</w:t>
+      </w:r>
+    </w:p>
+    <w:p>
+      <w:r>
+        <w:t xml:space="preserve">Gevoelige gegevens zoals wachtwoorden zullen worden opgeslagen als </w:t>
+      </w:r>
+      <w:proofErr w:type="spellStart"/>
+      <w:r>
+        <w:t>hash</w:t>
+      </w:r>
+      <w:proofErr w:type="spellEnd"/>
+      <w:r>
+        <w:t xml:space="preserve"> met </w:t>
+      </w:r>
+      <w:proofErr w:type="spellStart"/>
+      <w:r>
+        <w:t>bcrypt</w:t>
+      </w:r>
+      <w:proofErr w:type="spellEnd"/>
+      <w:r>
+        <w:t>. Dit maakt het onmogelijk om de oorspronkelijke gegevens eenvoudig terug te halen.</w:t>
+      </w:r>
+    </w:p>
+    <w:p/>
+    <w:p>
+      <w:pPr>
+        <w:pStyle w:val="Heading3"/>
+      </w:pPr>
+      <w:r>
+        <w:t>Data in transport</w:t>
+      </w:r>
+    </w:p>
+    <w:p>
+      <w:r>
+        <w:t>De applicatie is op dit moment in development. Er is daarom gekozen om nu nog geen HTTPS-verbinding op te zetten tussen de verschillende componenten. Echter, wanneer de applicatie naar een productieomgeving wordt overgebracht, zal TLS (Transport Layer Security) gebruikt worden om alle netwerkcommunicatie te versleutelen, wat ervoor zorgt dat gegevens niet onderschept en gemanipuleerd kunnen worden tijdens transport.</w:t>
+      </w:r>
+    </w:p>
+    <w:p/>
+    <w:p>
+      <w:pPr>
+        <w:pStyle w:val="Heading2"/>
+      </w:pPr>
+      <w:proofErr w:type="spellStart"/>
+      <w:r>
+        <w:t>Logging</w:t>
+      </w:r>
+      <w:proofErr w:type="spellEnd"/>
+    </w:p>
+    <w:p>
+      <w:proofErr w:type="spellStart"/>
+      <w:r>
+        <w:t>Logging</w:t>
+      </w:r>
+      <w:proofErr w:type="spellEnd"/>
+      <w:r>
+        <w:t xml:space="preserve"> is essentieel voor het waarborgen van de veiligheid en stabiliteit van een applicatie</w:t>
+      </w:r>
+      <w:r>
+        <w:t xml:space="preserve">. Doormiddel van </w:t>
+      </w:r>
+      <w:proofErr w:type="spellStart"/>
+      <w:r>
+        <w:t>logging</w:t>
+      </w:r>
+      <w:proofErr w:type="spellEnd"/>
+      <w:r>
+        <w:t xml:space="preserve"> worden belangrijke gebeurtenissen binnen het systeem vastgelegd. Dit helpt bij het identificeren van fouten en verdachte activiteiten. </w:t>
+      </w:r>
+      <w:proofErr w:type="spellStart"/>
+      <w:r>
+        <w:t>Logging</w:t>
+      </w:r>
+      <w:proofErr w:type="spellEnd"/>
+      <w:r>
+        <w:t xml:space="preserve"> vormt daarmee een cruciaal onderdeel van de applicatiebeveiliging en het fout opsporingsproces.</w:t>
+      </w:r>
+      <w:r>
+        <w:br w:type="page"/>
       </w:r>
     </w:p>
     <w:p>
@@ -2177,11 +3136,10 @@
           <w:sz w:val="40"/>
           <w:szCs w:val="40"/>
         </w:rPr>
-        <w:br w:type="page"/>
-      </w:r>
-    </w:p>
-    <w:p>
-      <w:pPr>
+        <w:lastRenderedPageBreak/>
+        <w:t>7</w:t>
+      </w:r>
+      <w:r>
         <w:rPr>
           <w:rFonts w:asciiTheme="majorHAnsi" w:eastAsiaTheme="majorEastAsia" w:hAnsiTheme="majorHAnsi" w:cstheme="majorBidi"/>
           <w:b/>
@@ -2190,8 +3148,56 @@
           <w:sz w:val="40"/>
           <w:szCs w:val="40"/>
         </w:rPr>
-      </w:pPr>
-      <w:r>
+        <w:t>. Prestaties en schaalbaarheid</w:t>
+      </w:r>
+    </w:p>
+    <w:p>
+      <w:r>
+        <w:rPr>
+          <w:b/>
+          <w:bCs/>
+        </w:rPr>
+        <w:t>Verwerkingssnelheid</w:t>
+      </w:r>
+      <w:r>
+        <w:t>: Prestatiedoelstellingen, zoals laadtijden, responstijden, en verwerkingscapaciteit.</w:t>
+      </w:r>
+    </w:p>
+    <w:p>
+      <w:r>
+        <w:rPr>
+          <w:b/>
+          <w:bCs/>
+        </w:rPr>
+        <w:t>Schaalbaarheidsstrategie</w:t>
+      </w:r>
+      <w:r>
+        <w:t>: Hoe het systeem op- of afschaalt bij toenemende of afnemende belasting.</w:t>
+      </w:r>
+    </w:p>
+    <w:p>
+      <w:r>
+        <w:rPr>
+          <w:b/>
+          <w:bCs/>
+        </w:rPr>
+        <w:t xml:space="preserve">Load </w:t>
+      </w:r>
+      <w:proofErr w:type="spellStart"/>
+      <w:r>
+        <w:rPr>
+          <w:b/>
+          <w:bCs/>
+        </w:rPr>
+        <w:t>balancing</w:t>
+      </w:r>
+      <w:proofErr w:type="spellEnd"/>
+      <w:r>
+        <w:t>: Strategieën om de belasting over servers en infrastructuur te verdelen.</w:t>
+      </w:r>
+    </w:p>
+    <w:p>
+      <w:pPr>
         <w:rPr>
           <w:rFonts w:asciiTheme="majorHAnsi" w:eastAsiaTheme="majorEastAsia" w:hAnsiTheme="majorHAnsi" w:cstheme="majorBidi"/>
           <w:b/>
@@ -2200,48 +3206,8 @@
           <w:sz w:val="40"/>
           <w:szCs w:val="40"/>
         </w:rPr>
-        <w:lastRenderedPageBreak/>
-        <w:t>7. Beveiliging</w:t>
-      </w:r>
-    </w:p>
-    <w:p>
-      <w:r>
-        <w:rPr>
-          <w:b/>
-          <w:bCs/>
-        </w:rPr>
-        <w:t>Authenticatie en autorisatie</w:t>
-      </w:r>
-      <w:r>
-        <w:t>: Hoe wordt de identiteit van gebruikers geverifieerd en worden hun rechten beheerd.</w:t>
-      </w:r>
-    </w:p>
-    <w:p>
-      <w:r>
-        <w:rPr>
-          <w:b/>
-          <w:bCs/>
-        </w:rPr>
-        <w:t>Encryptie</w:t>
-      </w:r>
-      <w:r>
-        <w:t>: Welke versleutelingstechnieken worden gebruikt voor data in rust en tijdens transport.</w:t>
-      </w:r>
-    </w:p>
-    <w:p>
-      <w:r>
-        <w:rPr>
-          <w:b/>
-          <w:bCs/>
-        </w:rPr>
-        <w:t>Beveiligingsmaatregelen</w:t>
-      </w:r>
-      <w:r>
-        <w:t>: Overzicht van de maatregelen om de veiligheid van het systeem te waarborgen, inclusief firewalls, beveiligingsprotocollen, en monitoring.</w:t>
-      </w:r>
-    </w:p>
-    <w:p>
-      <w:pPr>
+      </w:pPr>
+      <w:r>
         <w:rPr>
           <w:rFonts w:asciiTheme="majorHAnsi" w:eastAsiaTheme="majorEastAsia" w:hAnsiTheme="majorHAnsi" w:cstheme="majorBidi"/>
           <w:b/>
@@ -2250,8 +3216,11 @@
           <w:sz w:val="40"/>
           <w:szCs w:val="40"/>
         </w:rPr>
-      </w:pPr>
-      <w:r>
+        <w:br w:type="page"/>
+      </w:r>
+    </w:p>
+    <w:p>
+      <w:pPr>
         <w:rPr>
           <w:rFonts w:asciiTheme="majorHAnsi" w:eastAsiaTheme="majorEastAsia" w:hAnsiTheme="majorHAnsi" w:cstheme="majorBidi"/>
           <w:b/>
@@ -2260,11 +3229,8 @@
           <w:sz w:val="40"/>
           <w:szCs w:val="40"/>
         </w:rPr>
-        <w:br w:type="page"/>
-      </w:r>
-    </w:p>
-    <w:p>
-      <w:pPr>
+      </w:pPr>
+      <w:r>
         <w:rPr>
           <w:rFonts w:asciiTheme="majorHAnsi" w:eastAsiaTheme="majorEastAsia" w:hAnsiTheme="majorHAnsi" w:cstheme="majorBidi"/>
           <w:b/>
@@ -2273,7 +3239,9 @@
           <w:sz w:val="40"/>
           <w:szCs w:val="40"/>
         </w:rPr>
-      </w:pPr>
+        <w:lastRenderedPageBreak/>
+        <w:t>8</w:t>
+      </w:r>
       <w:r>
         <w:rPr>
           <w:rFonts w:asciiTheme="majorHAnsi" w:eastAsiaTheme="majorEastAsia" w:hAnsiTheme="majorHAnsi" w:cstheme="majorBidi"/>
@@ -2283,57 +3251,10 @@
           <w:sz w:val="40"/>
           <w:szCs w:val="40"/>
         </w:rPr>
-        <w:lastRenderedPageBreak/>
-        <w:t>8. Prestaties en schaalbaarheid</w:t>
-      </w:r>
-    </w:p>
-    <w:p>
-      <w:r>
-        <w:rPr>
-          <w:b/>
-          <w:bCs/>
-        </w:rPr>
-        <w:t>Verwerkingssnelheid</w:t>
-      </w:r>
-      <w:r>
-        <w:t>: Prestatiedoelstellingen, zoals laadtijden, responstijden, en verwerkingscapaciteit.</w:t>
-      </w:r>
-    </w:p>
-    <w:p>
-      <w:r>
-        <w:rPr>
-          <w:b/>
-          <w:bCs/>
-        </w:rPr>
-        <w:t>Schaalbaarheidsstrategie</w:t>
-      </w:r>
-      <w:r>
-        <w:t>: Hoe het systeem op- of afschaalt bij toenemende of afnemende belasting.</w:t>
-      </w:r>
-    </w:p>
-    <w:p>
-      <w:r>
-        <w:rPr>
-          <w:b/>
-          <w:bCs/>
-        </w:rPr>
-        <w:t xml:space="preserve">Load </w:t>
+        <w:t xml:space="preserve">. </w:t>
       </w:r>
       <w:proofErr w:type="spellStart"/>
       <w:r>
-        <w:rPr>
-          <w:b/>
-          <w:bCs/>
-        </w:rPr>
-        <w:t>balancing</w:t>
-      </w:r>
-      <w:proofErr w:type="spellEnd"/>
-      <w:r>
-        <w:t>: Strategieën om de belasting over servers en infrastructuur te verdelen.</w:t>
-      </w:r>
-    </w:p>
-    <w:p>
-      <w:pPr>
         <w:rPr>
           <w:rFonts w:asciiTheme="majorHAnsi" w:eastAsiaTheme="majorEastAsia" w:hAnsiTheme="majorHAnsi" w:cstheme="majorBidi"/>
           <w:b/>
@@ -2342,8 +3263,45 @@
           <w:sz w:val="40"/>
           <w:szCs w:val="40"/>
         </w:rPr>
-      </w:pPr>
-      <w:r>
+        <w:t>Onderhoudbaarheid</w:t>
+      </w:r>
+      <w:proofErr w:type="spellEnd"/>
+    </w:p>
+    <w:p>
+      <w:r>
+        <w:rPr>
+          <w:b/>
+          <w:bCs/>
+        </w:rPr>
+        <w:t>Onderhoudsstrategie</w:t>
+      </w:r>
+      <w:r>
+        <w:t>: Plan voor onderhoud van de software, zoals patches, updates, en continue monitoring.</w:t>
+      </w:r>
+    </w:p>
+    <w:p>
+      <w:proofErr w:type="spellStart"/>
+      <w:r>
+        <w:rPr>
+          <w:b/>
+          <w:bCs/>
+        </w:rPr>
+        <w:t>Logging</w:t>
+      </w:r>
+      <w:proofErr w:type="spellEnd"/>
+      <w:r>
+        <w:rPr>
+          <w:b/>
+          <w:bCs/>
+        </w:rPr>
+        <w:t xml:space="preserve"> en monitoring</w:t>
+      </w:r>
+      <w:r>
+        <w:t>: Tools en technieken voor monitoring van de prestaties en foutopsporing.</w:t>
+      </w:r>
+    </w:p>
+    <w:p>
+      <w:pPr>
         <w:rPr>
           <w:rFonts w:asciiTheme="majorHAnsi" w:eastAsiaTheme="majorEastAsia" w:hAnsiTheme="majorHAnsi" w:cstheme="majorBidi"/>
           <w:b/>
@@ -2352,11 +3310,8 @@
           <w:sz w:val="40"/>
           <w:szCs w:val="40"/>
         </w:rPr>
-        <w:br w:type="page"/>
-      </w:r>
-    </w:p>
-    <w:p>
-      <w:pPr>
+      </w:pPr>
+      <w:r>
         <w:rPr>
           <w:rFonts w:asciiTheme="majorHAnsi" w:eastAsiaTheme="majorEastAsia" w:hAnsiTheme="majorHAnsi" w:cstheme="majorBidi"/>
           <w:b/>
@@ -2365,8 +3320,11 @@
           <w:sz w:val="40"/>
           <w:szCs w:val="40"/>
         </w:rPr>
-      </w:pPr>
-      <w:r>
+        <w:br w:type="page"/>
+      </w:r>
+    </w:p>
+    <w:p>
+      <w:pPr>
         <w:rPr>
           <w:rFonts w:asciiTheme="majorHAnsi" w:eastAsiaTheme="majorEastAsia" w:hAnsiTheme="majorHAnsi" w:cstheme="majorBidi"/>
           <w:b/>
@@ -2375,10 +3333,7 @@
           <w:sz w:val="40"/>
           <w:szCs w:val="40"/>
         </w:rPr>
-        <w:lastRenderedPageBreak/>
-        <w:t xml:space="preserve">9. </w:t>
-      </w:r>
-      <w:proofErr w:type="spellStart"/>
+      </w:pPr>
       <w:r>
         <w:rPr>
           <w:rFonts w:asciiTheme="majorHAnsi" w:eastAsiaTheme="majorEastAsia" w:hAnsiTheme="majorHAnsi" w:cstheme="majorBidi"/>
@@ -2388,45 +3343,10 @@
           <w:sz w:val="40"/>
           <w:szCs w:val="40"/>
         </w:rPr>
-        <w:t>Onderhoudbaarheid</w:t>
-      </w:r>
-      <w:proofErr w:type="spellEnd"/>
-    </w:p>
-    <w:p>
-      <w:r>
-        <w:rPr>
-          <w:b/>
-          <w:bCs/>
-        </w:rPr>
-        <w:t>Onderhoudsstrategie</w:t>
-      </w:r>
-      <w:r>
-        <w:t>: Plan voor onderhoud van de software, zoals patches, updates, en continue monitoring.</w:t>
-      </w:r>
-    </w:p>
-    <w:p>
-      <w:proofErr w:type="spellStart"/>
-      <w:r>
-        <w:rPr>
-          <w:b/>
-          <w:bCs/>
-        </w:rPr>
-        <w:t>Logging</w:t>
-      </w:r>
-      <w:proofErr w:type="spellEnd"/>
-      <w:r>
-        <w:rPr>
-          <w:b/>
-          <w:bCs/>
-        </w:rPr>
-        <w:t xml:space="preserve"> en monitoring</w:t>
-      </w:r>
-      <w:r>
-        <w:t>: Tools en technieken voor monitoring van de prestaties en foutopsporing.</w:t>
-      </w:r>
-    </w:p>
-    <w:p>
-      <w:pPr>
+        <w:lastRenderedPageBreak/>
+        <w:t>9</w:t>
+      </w:r>
+      <w:r>
         <w:rPr>
           <w:rFonts w:asciiTheme="majorHAnsi" w:eastAsiaTheme="majorEastAsia" w:hAnsiTheme="majorHAnsi" w:cstheme="majorBidi"/>
           <w:b/>
@@ -2435,8 +3355,88 @@
           <w:sz w:val="40"/>
           <w:szCs w:val="40"/>
         </w:rPr>
-      </w:pPr>
-      <w:r>
+        <w:t>. Infrastructuur</w:t>
+      </w:r>
+    </w:p>
+    <w:p>
+      <w:r>
+        <w:rPr>
+          <w:b/>
+          <w:bCs/>
+        </w:rPr>
+        <w:t>Netwerkinfrastructuur</w:t>
+      </w:r>
+      <w:r>
+        <w:t>: Beschrijving van de netwerktopologie en verbindingen.</w:t>
+      </w:r>
+    </w:p>
+    <w:p>
+      <w:r>
+        <w:rPr>
+          <w:b/>
+          <w:bCs/>
+        </w:rPr>
+        <w:t>Servers en hosting</w:t>
+      </w:r>
+      <w:r>
+        <w:t xml:space="preserve">: Specificaties van de gebruikte hardware, </w:t>
+      </w:r>
+      <w:proofErr w:type="spellStart"/>
+      <w:r>
+        <w:t>cloud</w:t>
+      </w:r>
+      <w:proofErr w:type="spellEnd"/>
+      <w:r>
+        <w:t>-omgevingen en serverlocaties.</w:t>
+      </w:r>
+    </w:p>
+    <w:p>
+      <w:r>
+        <w:rPr>
+          <w:b/>
+          <w:bCs/>
+        </w:rPr>
+        <w:t xml:space="preserve">Load </w:t>
+      </w:r>
+      <w:proofErr w:type="spellStart"/>
+      <w:r>
+        <w:rPr>
+          <w:b/>
+          <w:bCs/>
+        </w:rPr>
+        <w:t>balancing</w:t>
+      </w:r>
+      <w:proofErr w:type="spellEnd"/>
+      <w:r>
+        <w:rPr>
+          <w:b/>
+          <w:bCs/>
+        </w:rPr>
+        <w:t xml:space="preserve"> en </w:t>
+      </w:r>
+      <w:proofErr w:type="spellStart"/>
+      <w:r>
+        <w:rPr>
+          <w:b/>
+          <w:bCs/>
+        </w:rPr>
+        <w:t>failover</w:t>
+      </w:r>
+      <w:proofErr w:type="spellEnd"/>
+      <w:r>
+        <w:t xml:space="preserve">: Beschrijving van </w:t>
+      </w:r>
+      <w:proofErr w:type="spellStart"/>
+      <w:r>
+        <w:t>failover</w:t>
+      </w:r>
+      <w:proofErr w:type="spellEnd"/>
+      <w:r>
+        <w:t>-strategieën en hoe het systeem beschikbaar blijft bij hardware- of netwerkfouten.</w:t>
+      </w:r>
+    </w:p>
+    <w:p>
+      <w:pPr>
         <w:rPr>
           <w:rFonts w:asciiTheme="majorHAnsi" w:eastAsiaTheme="majorEastAsia" w:hAnsiTheme="majorHAnsi" w:cstheme="majorBidi"/>
           <w:b/>
@@ -2445,11 +3445,8 @@
           <w:sz w:val="40"/>
           <w:szCs w:val="40"/>
         </w:rPr>
-        <w:br w:type="page"/>
-      </w:r>
-    </w:p>
-    <w:p>
-      <w:pPr>
+      </w:pPr>
+      <w:r>
         <w:rPr>
           <w:rFonts w:asciiTheme="majorHAnsi" w:eastAsiaTheme="majorEastAsia" w:hAnsiTheme="majorHAnsi" w:cstheme="majorBidi"/>
           <w:b/>
@@ -2458,8 +3455,11 @@
           <w:sz w:val="40"/>
           <w:szCs w:val="40"/>
         </w:rPr>
-      </w:pPr>
-      <w:r>
+        <w:br w:type="page"/>
+      </w:r>
+    </w:p>
+    <w:p>
+      <w:pPr>
         <w:rPr>
           <w:rFonts w:asciiTheme="majorHAnsi" w:eastAsiaTheme="majorEastAsia" w:hAnsiTheme="majorHAnsi" w:cstheme="majorBidi"/>
           <w:b/>
@@ -2468,89 +3468,8 @@
           <w:sz w:val="40"/>
           <w:szCs w:val="40"/>
         </w:rPr>
-        <w:lastRenderedPageBreak/>
-        <w:t>10. Infrastructuur</w:t>
-      </w:r>
-    </w:p>
-    <w:p>
-      <w:r>
-        <w:rPr>
-          <w:b/>
-          <w:bCs/>
-        </w:rPr>
-        <w:t>Netwerkinfrastructuur</w:t>
-      </w:r>
-      <w:r>
-        <w:t>: Beschrijving van de netwerktopologie en verbindingen.</w:t>
-      </w:r>
-    </w:p>
-    <w:p>
-      <w:r>
-        <w:rPr>
-          <w:b/>
-          <w:bCs/>
-        </w:rPr>
-        <w:t>Servers en hosting</w:t>
-      </w:r>
-      <w:r>
-        <w:t xml:space="preserve">: Specificaties van de gebruikte hardware, </w:t>
-      </w:r>
-      <w:proofErr w:type="spellStart"/>
-      <w:r>
-        <w:t>cloud</w:t>
-      </w:r>
-      <w:proofErr w:type="spellEnd"/>
-      <w:r>
-        <w:t>-omgevingen en serverlocaties.</w:t>
-      </w:r>
-    </w:p>
-    <w:p>
-      <w:r>
-        <w:rPr>
-          <w:b/>
-          <w:bCs/>
-        </w:rPr>
-        <w:t xml:space="preserve">Load </w:t>
-      </w:r>
-      <w:proofErr w:type="spellStart"/>
-      <w:r>
-        <w:rPr>
-          <w:b/>
-          <w:bCs/>
-        </w:rPr>
-        <w:t>balancing</w:t>
-      </w:r>
-      <w:proofErr w:type="spellEnd"/>
-      <w:r>
-        <w:rPr>
-          <w:b/>
-          <w:bCs/>
-        </w:rPr>
-        <w:t xml:space="preserve"> en </w:t>
-      </w:r>
-      <w:proofErr w:type="spellStart"/>
-      <w:r>
-        <w:rPr>
-          <w:b/>
-          <w:bCs/>
-        </w:rPr>
-        <w:t>failover</w:t>
-      </w:r>
-      <w:proofErr w:type="spellEnd"/>
-      <w:r>
-        <w:t xml:space="preserve">: Beschrijving van </w:t>
-      </w:r>
-      <w:proofErr w:type="spellStart"/>
-      <w:r>
-        <w:t>failover</w:t>
-      </w:r>
-      <w:proofErr w:type="spellEnd"/>
-      <w:r>
-        <w:t>-strategieën en hoe het systeem beschikbaar blijft bij hardware- of netwerkfouten.</w:t>
-      </w:r>
-    </w:p>
-    <w:p>
-      <w:pPr>
+      </w:pPr>
+      <w:r>
         <w:rPr>
           <w:rFonts w:asciiTheme="majorHAnsi" w:eastAsiaTheme="majorEastAsia" w:hAnsiTheme="majorHAnsi" w:cstheme="majorBidi"/>
           <w:b/>
@@ -2559,7 +3478,9 @@
           <w:sz w:val="40"/>
           <w:szCs w:val="40"/>
         </w:rPr>
-      </w:pPr>
+        <w:lastRenderedPageBreak/>
+        <w:t>1</w:t>
+      </w:r>
       <w:r>
         <w:rPr>
           <w:rFonts w:asciiTheme="majorHAnsi" w:eastAsiaTheme="majorEastAsia" w:hAnsiTheme="majorHAnsi" w:cstheme="majorBidi"/>
@@ -2569,11 +3490,9 @@
           <w:sz w:val="40"/>
           <w:szCs w:val="40"/>
         </w:rPr>
-        <w:br w:type="page"/>
-      </w:r>
-    </w:p>
-    <w:p>
-      <w:pPr>
+        <w:t>1</w:t>
+      </w:r>
+      <w:r>
         <w:rPr>
           <w:rFonts w:asciiTheme="majorHAnsi" w:eastAsiaTheme="majorEastAsia" w:hAnsiTheme="majorHAnsi" w:cstheme="majorBidi"/>
           <w:b/>
@@ -2582,8 +3501,56 @@
           <w:sz w:val="40"/>
           <w:szCs w:val="40"/>
         </w:rPr>
-      </w:pPr>
-      <w:r>
+        <w:t>. Deployment en configuratie</w:t>
+      </w:r>
+    </w:p>
+    <w:p>
+      <w:r>
+        <w:rPr>
+          <w:b/>
+          <w:bCs/>
+        </w:rPr>
+        <w:t>Deploymentproces</w:t>
+      </w:r>
+      <w:r>
+        <w:t>: Stappenplan voor de implementatie van het systeem in productie.</w:t>
+      </w:r>
+    </w:p>
+    <w:p>
+      <w:r>
+        <w:rPr>
+          <w:b/>
+          <w:bCs/>
+        </w:rPr>
+        <w:t>Configuratie-instructies</w:t>
+      </w:r>
+      <w:r>
+        <w:t>: Gedetailleerde informatie over de benodigde systeemconfiguraties.</w:t>
+      </w:r>
+    </w:p>
+    <w:p>
+      <w:proofErr w:type="spellStart"/>
+      <w:r>
+        <w:rPr>
+          <w:b/>
+          <w:bCs/>
+        </w:rPr>
+        <w:t>Rollback</w:t>
+      </w:r>
+      <w:proofErr w:type="spellEnd"/>
+      <w:r>
+        <w:rPr>
+          <w:b/>
+          <w:bCs/>
+        </w:rPr>
+        <w:t>-strategieën</w:t>
+      </w:r>
+      <w:r>
+        <w:t>: Procedures om een veilige terugval te waarborgen in geval van fouten tijdens de implementatie.</w:t>
+      </w:r>
+    </w:p>
+    <w:p>
+      <w:pPr>
         <w:rPr>
           <w:rFonts w:asciiTheme="majorHAnsi" w:eastAsiaTheme="majorEastAsia" w:hAnsiTheme="majorHAnsi" w:cstheme="majorBidi"/>
           <w:b/>
@@ -2592,10 +3559,7 @@
           <w:sz w:val="40"/>
           <w:szCs w:val="40"/>
         </w:rPr>
-        <w:lastRenderedPageBreak/>
-        <w:t xml:space="preserve">11. </w:t>
-      </w:r>
-      <w:proofErr w:type="spellStart"/>
+      </w:pPr>
       <w:r>
         <w:rPr>
           <w:rFonts w:asciiTheme="majorHAnsi" w:eastAsiaTheme="majorEastAsia" w:hAnsiTheme="majorHAnsi" w:cstheme="majorBidi"/>
@@ -2605,82 +3569,7 @@
           <w:sz w:val="40"/>
           <w:szCs w:val="40"/>
         </w:rPr>
-        <w:t>Diagrams</w:t>
-      </w:r>
-      <w:proofErr w:type="spellEnd"/>
-    </w:p>
-    <w:p>
-      <w:r>
-        <w:rPr>
-          <w:b/>
-          <w:bCs/>
-        </w:rPr>
-        <w:t>Class diagrammen</w:t>
-      </w:r>
-      <w:r>
-        <w:t>: Diagrammen die de objecten, klassen en hun relaties in het systeem tonen.</w:t>
-      </w:r>
-    </w:p>
-    <w:p>
-      <w:proofErr w:type="spellStart"/>
-      <w:r>
-        <w:rPr>
-          <w:b/>
-          <w:bCs/>
-        </w:rPr>
-        <w:t>Sequence</w:t>
-      </w:r>
-      <w:proofErr w:type="spellEnd"/>
-      <w:r>
-        <w:rPr>
-          <w:b/>
-          <w:bCs/>
-        </w:rPr>
-        <w:t xml:space="preserve"> diagrammen</w:t>
-      </w:r>
-      <w:r>
-        <w:t>: Beschrijving van de volgorde van acties of gebeurtenissen tussen systeemcomponenten.</w:t>
-      </w:r>
-    </w:p>
-    <w:p>
-      <w:r>
-        <w:rPr>
-          <w:b/>
-          <w:bCs/>
-        </w:rPr>
-        <w:t>ER-diagrammen</w:t>
-      </w:r>
-      <w:r>
-        <w:t xml:space="preserve">: </w:t>
-      </w:r>
-      <w:proofErr w:type="spellStart"/>
-      <w:r>
-        <w:t>Entity-Relationship</w:t>
-      </w:r>
-      <w:proofErr w:type="spellEnd"/>
-      <w:r>
-        <w:t xml:space="preserve"> diagrammen die de relaties tussen gegevensentiteiten tonen.</w:t>
-      </w:r>
-    </w:p>
-    <w:p>
-      <w:proofErr w:type="spellStart"/>
-      <w:r>
-        <w:rPr>
-          <w:b/>
-          <w:bCs/>
-        </w:rPr>
-        <w:t>Use</w:t>
-      </w:r>
-      <w:proofErr w:type="spellEnd"/>
-      <w:r>
-        <w:rPr>
-          <w:b/>
-          <w:bCs/>
-        </w:rPr>
-        <w:t xml:space="preserve"> case diagrammen</w:t>
-      </w:r>
-      <w:r>
-        <w:t>: Diagrammen die de interactie tussen gebruikers en het systeem laten zien.</w:t>
+        <w:br w:type="page"/>
       </w:r>
     </w:p>
     <w:p>
@@ -2703,11 +3592,10 @@
           <w:sz w:val="40"/>
           <w:szCs w:val="40"/>
         </w:rPr>
-        <w:br w:type="page"/>
-      </w:r>
-    </w:p>
-    <w:p>
-      <w:pPr>
+        <w:lastRenderedPageBreak/>
+        <w:t>1</w:t>
+      </w:r>
+      <w:r>
         <w:rPr>
           <w:rFonts w:asciiTheme="majorHAnsi" w:eastAsiaTheme="majorEastAsia" w:hAnsiTheme="majorHAnsi" w:cstheme="majorBidi"/>
           <w:b/>
@@ -2716,7 +3604,8 @@
           <w:sz w:val="40"/>
           <w:szCs w:val="40"/>
         </w:rPr>
-      </w:pPr>
+        <w:t>3</w:t>
+      </w:r>
       <w:r>
         <w:rPr>
           <w:rFonts w:asciiTheme="majorHAnsi" w:eastAsiaTheme="majorEastAsia" w:hAnsiTheme="majorHAnsi" w:cstheme="majorBidi"/>
@@ -2726,52 +3615,31 @@
           <w:sz w:val="40"/>
           <w:szCs w:val="40"/>
         </w:rPr>
-        <w:lastRenderedPageBreak/>
-        <w:t>12. Teststrategie</w:t>
-      </w:r>
-    </w:p>
-    <w:p>
-      <w:r>
-        <w:rPr>
-          <w:b/>
-          <w:bCs/>
-        </w:rPr>
-        <w:t>Testomgevingen</w:t>
-      </w:r>
-      <w:r>
-        <w:t>: Beschrijving van de hardware- en softwareconfiguratie voor testen.</w:t>
-      </w:r>
-    </w:p>
-    <w:p>
-      <w:r>
-        <w:rPr>
-          <w:b/>
-          <w:bCs/>
-        </w:rPr>
-        <w:t>Testtypen</w:t>
-      </w:r>
-      <w:r>
-        <w:t xml:space="preserve">: Unit </w:t>
-      </w:r>
-      <w:proofErr w:type="spellStart"/>
-      <w:r>
-        <w:t>testing</w:t>
-      </w:r>
-      <w:proofErr w:type="spellEnd"/>
-      <w:r>
-        <w:t>, integratietesten, systeemtesten en acceptatietesten.</w:t>
-      </w:r>
-    </w:p>
-    <w:p>
-      <w:r>
-        <w:rPr>
-          <w:b/>
-          <w:bCs/>
-        </w:rPr>
-        <w:t>Testdata</w:t>
-      </w:r>
-      <w:r>
-        <w:t>: Hoe de gegevens worden voorbereid en verwerkt tijdens tests.</w:t>
+        <w:t>. Risicoanalyse</w:t>
+      </w:r>
+    </w:p>
+    <w:p>
+      <w:r>
+        <w:rPr>
+          <w:b/>
+          <w:bCs/>
+        </w:rPr>
+        <w:t>Risico's</w:t>
+      </w:r>
+      <w:r>
+        <w:t>: Beschrijving van technische risico’s en hun mogelijke impact.</w:t>
+      </w:r>
+    </w:p>
+    <w:p>
+      <w:r>
+        <w:rPr>
+          <w:b/>
+          <w:bCs/>
+        </w:rPr>
+        <w:t>Risicomanagement</w:t>
+      </w:r>
+      <w:r>
+        <w:t>: Strategieën om deze risico's te beperken of op te lossen.</w:t>
       </w:r>
     </w:p>
     <w:p>
@@ -2818,56 +3686,9 @@
           <w:szCs w:val="40"/>
         </w:rPr>
         <w:lastRenderedPageBreak/>
-        <w:t>13. Deployment en configuratie</w:t>
-      </w:r>
-    </w:p>
-    <w:p>
-      <w:r>
-        <w:rPr>
-          <w:b/>
-          <w:bCs/>
-        </w:rPr>
-        <w:t>Deploymentproces</w:t>
-      </w:r>
-      <w:r>
-        <w:t>: Stappenplan voor de implementatie van het systeem in productie.</w:t>
-      </w:r>
-    </w:p>
-    <w:p>
-      <w:r>
-        <w:rPr>
-          <w:b/>
-          <w:bCs/>
-        </w:rPr>
-        <w:t>Configuratie-instructies</w:t>
-      </w:r>
-      <w:r>
-        <w:t>: Gedetailleerde informatie over de benodigde systeemconfiguraties.</w:t>
-      </w:r>
-    </w:p>
-    <w:p>
-      <w:proofErr w:type="spellStart"/>
-      <w:r>
-        <w:rPr>
-          <w:b/>
-          <w:bCs/>
-        </w:rPr>
-        <w:t>Rollback</w:t>
-      </w:r>
-      <w:proofErr w:type="spellEnd"/>
-      <w:r>
-        <w:rPr>
-          <w:b/>
-          <w:bCs/>
-        </w:rPr>
-        <w:t>-strategieën</w:t>
-      </w:r>
-      <w:r>
-        <w:t>: Procedures om een veilige terugval te waarborgen in geval van fouten tijdens de implementatie.</w:t>
-      </w:r>
-    </w:p>
-    <w:p>
-      <w:pPr>
+        <w:t>1</w:t>
+      </w:r>
+      <w:r>
         <w:rPr>
           <w:rFonts w:asciiTheme="majorHAnsi" w:eastAsiaTheme="majorEastAsia" w:hAnsiTheme="majorHAnsi" w:cstheme="majorBidi"/>
           <w:b/>
@@ -2876,7 +3697,8 @@
           <w:sz w:val="40"/>
           <w:szCs w:val="40"/>
         </w:rPr>
-      </w:pPr>
+        <w:t>4</w:t>
+      </w:r>
       <w:r>
         <w:rPr>
           <w:rFonts w:asciiTheme="majorHAnsi" w:eastAsiaTheme="majorEastAsia" w:hAnsiTheme="majorHAnsi" w:cstheme="majorBidi"/>
@@ -2886,102 +3708,7 @@
           <w:sz w:val="40"/>
           <w:szCs w:val="40"/>
         </w:rPr>
-        <w:br w:type="page"/>
-      </w:r>
-    </w:p>
-    <w:p>
-      <w:pPr>
-        <w:rPr>
-          <w:rFonts w:asciiTheme="majorHAnsi" w:eastAsiaTheme="majorEastAsia" w:hAnsiTheme="majorHAnsi" w:cstheme="majorBidi"/>
-          <w:b/>
-          <w:bCs/>
-          <w:color w:val="2F5496" w:themeColor="accent1" w:themeShade="BF"/>
-          <w:sz w:val="40"/>
-          <w:szCs w:val="40"/>
-        </w:rPr>
-      </w:pPr>
-      <w:r>
-        <w:rPr>
-          <w:rFonts w:asciiTheme="majorHAnsi" w:eastAsiaTheme="majorEastAsia" w:hAnsiTheme="majorHAnsi" w:cstheme="majorBidi"/>
-          <w:b/>
-          <w:bCs/>
-          <w:color w:val="2F5496" w:themeColor="accent1" w:themeShade="BF"/>
-          <w:sz w:val="40"/>
-          <w:szCs w:val="40"/>
-        </w:rPr>
-        <w:lastRenderedPageBreak/>
-        <w:t>14. Risicoanalyse</w:t>
-      </w:r>
-    </w:p>
-    <w:p>
-      <w:r>
-        <w:rPr>
-          <w:b/>
-          <w:bCs/>
-        </w:rPr>
-        <w:t>Risico's</w:t>
-      </w:r>
-      <w:r>
-        <w:t>: Beschrijving van technische risico’s en hun mogelijke impact.</w:t>
-      </w:r>
-    </w:p>
-    <w:p>
-      <w:r>
-        <w:rPr>
-          <w:b/>
-          <w:bCs/>
-        </w:rPr>
-        <w:t>Risicomanagement</w:t>
-      </w:r>
-      <w:r>
-        <w:t>: Strategieën om deze risico's te beperken of op te lossen.</w:t>
-      </w:r>
-    </w:p>
-    <w:p>
-      <w:pPr>
-        <w:rPr>
-          <w:rFonts w:asciiTheme="majorHAnsi" w:eastAsiaTheme="majorEastAsia" w:hAnsiTheme="majorHAnsi" w:cstheme="majorBidi"/>
-          <w:b/>
-          <w:bCs/>
-          <w:color w:val="2F5496" w:themeColor="accent1" w:themeShade="BF"/>
-          <w:sz w:val="40"/>
-          <w:szCs w:val="40"/>
-        </w:rPr>
-      </w:pPr>
-      <w:r>
-        <w:rPr>
-          <w:rFonts w:asciiTheme="majorHAnsi" w:eastAsiaTheme="majorEastAsia" w:hAnsiTheme="majorHAnsi" w:cstheme="majorBidi"/>
-          <w:b/>
-          <w:bCs/>
-          <w:color w:val="2F5496" w:themeColor="accent1" w:themeShade="BF"/>
-          <w:sz w:val="40"/>
-          <w:szCs w:val="40"/>
-        </w:rPr>
-        <w:br w:type="page"/>
-      </w:r>
-    </w:p>
-    <w:p>
-      <w:pPr>
-        <w:rPr>
-          <w:rFonts w:asciiTheme="majorHAnsi" w:eastAsiaTheme="majorEastAsia" w:hAnsiTheme="majorHAnsi" w:cstheme="majorBidi"/>
-          <w:b/>
-          <w:bCs/>
-          <w:color w:val="2F5496" w:themeColor="accent1" w:themeShade="BF"/>
-          <w:sz w:val="40"/>
-          <w:szCs w:val="40"/>
-        </w:rPr>
-      </w:pPr>
-      <w:r>
-        <w:rPr>
-          <w:rFonts w:asciiTheme="majorHAnsi" w:eastAsiaTheme="majorEastAsia" w:hAnsiTheme="majorHAnsi" w:cstheme="majorBidi"/>
-          <w:b/>
-          <w:bCs/>
-          <w:color w:val="2F5496" w:themeColor="accent1" w:themeShade="BF"/>
-          <w:sz w:val="40"/>
-          <w:szCs w:val="40"/>
-        </w:rPr>
-        <w:lastRenderedPageBreak/>
-        <w:t>15. Documentatie</w:t>
+        <w:t>. Documentatie</w:t>
       </w:r>
     </w:p>
     <w:p>
@@ -3010,6 +3737,7 @@
     </w:p>
     <w:p/>
     <w:sectPr>
+      <w:footerReference w:type="default" r:id="rId10"/>
       <w:pgSz w:w="11906" w:h="16838"/>
       <w:pgMar w:top="1417" w:right="1417" w:bottom="1417" w:left="1417" w:header="708" w:footer="708" w:gutter="0"/>
       <w:pgNumType w:start="0"/>
@@ -3021,6 +3749,237 @@
 </w:document>
 </file>
 
+<file path=word/endnotes.xml><?xml version="1.0" encoding="utf-8"?>
+<w:endnotes xmlns:wpc="http://schemas.microsoft.com/office/word/2010/wordprocessingCanvas" xmlns:cx="http://schemas.microsoft.com/office/drawing/2014/chartex" xmlns:cx1="http://schemas.microsoft.com/office/drawing/2015/9/8/chartex" xmlns:cx2="http://schemas.microsoft.com/office/drawing/2015/10/21/chartex" xmlns:cx3="http://schemas.microsoft.com/office/drawing/2016/5/9/chartex" xmlns:cx4="http://schemas.microsoft.com/office/drawing/2016/5/10/chartex" xmlns:cx5="http://schemas.microsoft.com/office/drawing/2016/5/11/chartex" xmlns:cx6="http://schemas.microsoft.com/office/drawing/2016/5/12/chartex" xmlns:cx7="http://schemas.microsoft.com/office/drawing/2016/5/13/chartex" xmlns:cx8="http://schemas.microsoft.com/office/drawing/2016/5/14/chartex" xmlns:mc="http://schemas.openxmlformats.org/markup-compatibility/2006" xmlns:aink="http://schemas.microsoft.com/office/drawing/2016/ink" xmlns:am3d="http://schemas.microsoft.com/office/drawing/2017/model3d" xmlns:o="urn:schemas-microsoft-com:office:office" xmlns:oel="http://schemas.microsoft.com/office/2019/extlst" xmlns:r="http://schemas.openxmlformats.org/officeDocument/2006/relationships" xmlns:m="http://schemas.openxmlformats.org/officeDocument/2006/math" xmlns:v="urn:schemas-microsoft-com:vml" xmlns:wp14="http://schemas.microsoft.com/office/word/2010/wordprocessingDrawing" xmlns:wp="http://schemas.openxmlformats.org/drawingml/2006/wordprocessingDrawing" xmlns:w10="urn:schemas-microsoft-com:office:word" xmlns:w="http://schemas.openxmlformats.org/wordprocessingml/2006/main" xmlns:w14="http://schemas.microsoft.com/office/word/2010/wordml" xmlns:w15="http://schemas.microsoft.com/office/word/2012/wordml" xmlns:w16cex="http://schemas.microsoft.com/office/word/2018/wordml/cex" xmlns:w16cid="http://schemas.microsoft.com/office/word/2016/wordml/cid" xmlns:w16="http://schemas.microsoft.com/office/word/2018/wordml" xmlns:w16du="http://schemas.microsoft.com/office/word/2023/wordml/word16du" xmlns:w16sdtdh="http://schemas.microsoft.com/office/word/2020/wordml/sdtdatahash" xmlns:w16se="http://schemas.microsoft.com/office/word/2015/wordml/symex" xmlns:wpg="http://schemas.microsoft.com/office/word/2010/wordprocessingGroup" xmlns:wpi="http://schemas.microsoft.com/office/word/2010/wordprocessingInk" xmlns:wne="http://schemas.microsoft.com/office/word/2006/wordml" xmlns:wps="http://schemas.microsoft.com/office/word/2010/wordprocessingShape" mc:Ignorable="w14 w15 w16se w16cid w16 w16cex w16sdtdh w16du wp14">
+  <w:endnote w:type="separator" w:id="-1">
+    <w:p>
+      <w:pPr>
+        <w:spacing w:after="0" w:line="240" w:lineRule="auto"/>
+      </w:pPr>
+      <w:r>
+        <w:separator/>
+      </w:r>
+    </w:p>
+  </w:endnote>
+  <w:endnote w:type="continuationSeparator" w:id="0">
+    <w:p>
+      <w:pPr>
+        <w:spacing w:after="0" w:line="240" w:lineRule="auto"/>
+      </w:pPr>
+      <w:r>
+        <w:continuationSeparator/>
+      </w:r>
+    </w:p>
+  </w:endnote>
+</w:endnotes>
+</file>
+
+<file path=word/footer1.xml><?xml version="1.0" encoding="utf-8"?>
+<w:ftr xmlns:wpc="http://schemas.microsoft.com/office/word/2010/wordprocessingCanvas" xmlns:cx="http://schemas.microsoft.com/office/drawing/2014/chartex" xmlns:cx1="http://schemas.microsoft.com/office/drawing/2015/9/8/chartex" xmlns:cx2="http://schemas.microsoft.com/office/drawing/2015/10/21/chartex" xmlns:cx3="http://schemas.microsoft.com/office/drawing/2016/5/9/chartex" xmlns:cx4="http://schemas.microsoft.com/office/drawing/2016/5/10/chartex" xmlns:cx5="http://schemas.microsoft.com/office/drawing/2016/5/11/chartex" xmlns:cx6="http://schemas.microsoft.com/office/drawing/2016/5/12/chartex" xmlns:cx7="http://schemas.microsoft.com/office/drawing/2016/5/13/chartex" xmlns:cx8="http://schemas.microsoft.com/office/drawing/2016/5/14/chartex" xmlns:mc="http://schemas.openxmlformats.org/markup-compatibility/2006" xmlns:aink="http://schemas.microsoft.com/office/drawing/2016/ink" xmlns:am3d="http://schemas.microsoft.com/office/drawing/2017/model3d" xmlns:o="urn:schemas-microsoft-com:office:office" xmlns:oel="http://schemas.microsoft.com/office/2019/extlst" xmlns:r="http://schemas.openxmlformats.org/officeDocument/2006/relationships" xmlns:m="http://schemas.openxmlformats.org/officeDocument/2006/math" xmlns:v="urn:schemas-microsoft-com:vml" xmlns:wp14="http://schemas.microsoft.com/office/word/2010/wordprocessingDrawing" xmlns:wp="http://schemas.openxmlformats.org/drawingml/2006/wordprocessingDrawing" xmlns:w10="urn:schemas-microsoft-com:office:word" xmlns:w="http://schemas.openxmlformats.org/wordprocessingml/2006/main" xmlns:w14="http://schemas.microsoft.com/office/word/2010/wordml" xmlns:w15="http://schemas.microsoft.com/office/word/2012/wordml" xmlns:w16cex="http://schemas.microsoft.com/office/word/2018/wordml/cex" xmlns:w16cid="http://schemas.microsoft.com/office/word/2016/wordml/cid" xmlns:w16="http://schemas.microsoft.com/office/word/2018/wordml" xmlns:w16du="http://schemas.microsoft.com/office/word/2023/wordml/word16du" xmlns:w16sdtdh="http://schemas.microsoft.com/office/word/2020/wordml/sdtdatahash" xmlns:w16se="http://schemas.microsoft.com/office/word/2015/wordml/symex" xmlns:wpg="http://schemas.microsoft.com/office/word/2010/wordprocessingGroup" xmlns:wpi="http://schemas.microsoft.com/office/word/2010/wordprocessingInk" xmlns:wne="http://schemas.microsoft.com/office/word/2006/wordml" xmlns:wps="http://schemas.microsoft.com/office/word/2010/wordprocessingShape" mc:Ignorable="w14 w15 w16se w16cid w16 w16cex w16sdtdh w16du wp14">
+  <w:sdt>
+    <w:sdtPr>
+      <w:id w:val="-1642808786"/>
+      <w:docPartObj>
+        <w:docPartGallery w:val="Page Numbers (Bottom of Page)"/>
+        <w:docPartUnique/>
+      </w:docPartObj>
+    </w:sdtPr>
+    <w:sdtContent>
+      <w:p>
+        <w:pPr>
+          <w:pStyle w:val="Footer"/>
+        </w:pPr>
+        <w:r>
+          <w:rPr>
+            <w:noProof/>
+          </w:rPr>
+          <mc:AlternateContent>
+            <mc:Choice Requires="wps">
+              <w:drawing>
+                <wp:anchor distT="0" distB="0" distL="114300" distR="114300" simplePos="0" relativeHeight="251659264" behindDoc="0" locked="0" layoutInCell="1" allowOverlap="1" wp14:anchorId="5C93AF6F" wp14:editId="26721D7B">
+                  <wp:simplePos x="0" y="0"/>
+                  <wp:positionH relativeFrom="rightMargin">
+                    <wp:align>center</wp:align>
+                  </wp:positionH>
+                  <wp:positionV relativeFrom="bottomMargin">
+                    <wp:align>center</wp:align>
+                  </wp:positionV>
+                  <wp:extent cx="565785" cy="191770"/>
+                  <wp:effectExtent l="0" t="0" r="0" b="0"/>
+                  <wp:wrapNone/>
+                  <wp:docPr id="290192301" name="Rectangle 1"/>
+                  <wp:cNvGraphicFramePr>
+                    <a:graphicFrameLocks xmlns:a="http://schemas.openxmlformats.org/drawingml/2006/main"/>
+                  </wp:cNvGraphicFramePr>
+                  <a:graphic xmlns:a="http://schemas.openxmlformats.org/drawingml/2006/main">
+                    <a:graphicData uri="http://schemas.microsoft.com/office/word/2010/wordprocessingShape">
+                      <wps:wsp>
+                        <wps:cNvSpPr>
+                          <a:spLocks noChangeArrowheads="1"/>
+                        </wps:cNvSpPr>
+                        <wps:spPr bwMode="auto">
+                          <a:xfrm rot="10800000" flipH="1">
+                            <a:off x="0" y="0"/>
+                            <a:ext cx="565785" cy="191770"/>
+                          </a:xfrm>
+                          <a:prstGeom prst="rect">
+                            <a:avLst/>
+                          </a:prstGeom>
+                          <a:noFill/>
+                          <a:ln>
+                            <a:noFill/>
+                          </a:ln>
+                          <a:extLst>
+                            <a:ext uri="{909E8E84-426E-40DD-AFC4-6F175D3DCCD1}">
+                              <a14:hiddenFill xmlns:a14="http://schemas.microsoft.com/office/drawing/2010/main">
+                                <a:solidFill>
+                                  <a:srgbClr val="C0504D"/>
+                                </a:solidFill>
+                              </a14:hiddenFill>
+                            </a:ext>
+                            <a:ext uri="{91240B29-F687-4F45-9708-019B960494DF}">
+                              <a14:hiddenLine xmlns:a14="http://schemas.microsoft.com/office/drawing/2010/main" w="28575">
+                                <a:solidFill>
+                                  <a:srgbClr val="5C83B4"/>
+                                </a:solidFill>
+                                <a:miter lim="800000"/>
+                                <a:headEnd/>
+                                <a:tailEnd/>
+                              </a14:hiddenLine>
+                            </a:ext>
+                          </a:extLst>
+                        </wps:spPr>
+                        <wps:txbx>
+                          <w:txbxContent>
+                            <w:p>
+                              <w:pPr>
+                                <w:pBdr>
+                                  <w:top w:val="single" w:sz="4" w:space="1" w:color="7F7F7F" w:themeColor="background1" w:themeShade="7F"/>
+                                </w:pBdr>
+                                <w:jc w:val="center"/>
+                                <w:rPr>
+                                  <w:color w:val="ED7D31" w:themeColor="accent2"/>
+                                </w:rPr>
+                              </w:pPr>
+                              <w:r>
+                                <w:fldChar w:fldCharType="begin"/>
+                              </w:r>
+                              <w:r>
+                                <w:instrText xml:space="preserve"> PAGE   \* MERGEFORMAT </w:instrText>
+                              </w:r>
+                              <w:r>
+                                <w:fldChar w:fldCharType="separate"/>
+                              </w:r>
+                              <w:r>
+                                <w:rPr>
+                                  <w:noProof/>
+                                  <w:color w:val="ED7D31" w:themeColor="accent2"/>
+                                </w:rPr>
+                                <w:t>2</w:t>
+                              </w:r>
+                              <w:r>
+                                <w:rPr>
+                                  <w:noProof/>
+                                  <w:color w:val="ED7D31" w:themeColor="accent2"/>
+                                </w:rPr>
+                                <w:fldChar w:fldCharType="end"/>
+                              </w:r>
+                            </w:p>
+                          </w:txbxContent>
+                        </wps:txbx>
+                        <wps:bodyPr rot="0" vert="horz" wrap="square" lIns="91440" tIns="0" rIns="91440" bIns="0" anchor="t" anchorCtr="0" upright="1">
+                          <a:noAutofit/>
+                        </wps:bodyPr>
+                      </wps:wsp>
+                    </a:graphicData>
+                  </a:graphic>
+                  <wp14:sizeRelH relativeFrom="page">
+                    <wp14:pctWidth>0</wp14:pctWidth>
+                  </wp14:sizeRelH>
+                  <wp14:sizeRelV relativeFrom="bottomMargin">
+                    <wp14:pctHeight>0</wp14:pctHeight>
+                  </wp14:sizeRelV>
+                </wp:anchor>
+              </w:drawing>
+            </mc:Choice>
+            <mc:Fallback>
+              <w:pict>
+                <v:rect w14:anchorId="5C93AF6F" id="Rectangle 1" o:spid="_x0000_s1029" style="position:absolute;margin-left:0;margin-top:0;width:44.55pt;height:15.1pt;rotation:180;flip:x;z-index:251659264;visibility:visible;mso-wrap-style:square;mso-width-percent:0;mso-height-percent:0;mso-wrap-distance-left:9pt;mso-wrap-distance-top:0;mso-wrap-distance-right:9pt;mso-wrap-distance-bottom:0;mso-position-horizontal:center;mso-position-horizontal-relative:right-margin-area;mso-position-vertical:center;mso-position-vertical-relative:bottom-margin-area;mso-width-percent:0;mso-height-percent:0;mso-width-relative:page;mso-height-relative:bottom-margin-area;v-text-anchor:top" o:gfxdata="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" filled="f" fillcolor="#c0504d" stroked="f" strokecolor="#5c83b4" strokeweight="2.25pt">
+                  <v:textbox inset=",0,,0">
+                    <w:txbxContent>
+                      <w:p>
+                        <w:pPr>
+                          <w:pBdr>
+                            <w:top w:val="single" w:sz="4" w:space="1" w:color="7F7F7F" w:themeColor="background1" w:themeShade="7F"/>
+                          </w:pBdr>
+                          <w:jc w:val="center"/>
+                          <w:rPr>
+                            <w:color w:val="ED7D31" w:themeColor="accent2"/>
+                          </w:rPr>
+                        </w:pPr>
+                        <w:r>
+                          <w:fldChar w:fldCharType="begin"/>
+                        </w:r>
+                        <w:r>
+                          <w:instrText xml:space="preserve"> PAGE   \* MERGEFORMAT </w:instrText>
+                        </w:r>
+                        <w:r>
+                          <w:fldChar w:fldCharType="separate"/>
+                        </w:r>
+                        <w:r>
+                          <w:rPr>
+                            <w:noProof/>
+                            <w:color w:val="ED7D31" w:themeColor="accent2"/>
+                          </w:rPr>
+                          <w:t>2</w:t>
+                        </w:r>
+                        <w:r>
+                          <w:rPr>
+                            <w:noProof/>
+                            <w:color w:val="ED7D31" w:themeColor="accent2"/>
+                          </w:rPr>
+                          <w:fldChar w:fldCharType="end"/>
+                        </w:r>
+                      </w:p>
+                    </w:txbxContent>
+                  </v:textbox>
+                  <w10:wrap anchorx="margin" anchory="margin"/>
+                </v:rect>
+              </w:pict>
+            </mc:Fallback>
+          </mc:AlternateContent>
+        </w:r>
+      </w:p>
+    </w:sdtContent>
+  </w:sdt>
+</w:ftr>
+</file>
+
+<file path=word/footnotes.xml><?xml version="1.0" encoding="utf-8"?>
+<w:footnotes xmlns:wpc="http://schemas.microsoft.com/office/word/2010/wordprocessingCanvas" xmlns:cx="http://schemas.microsoft.com/office/drawing/2014/chartex" xmlns:cx1="http://schemas.microsoft.com/office/drawing/2015/9/8/chartex" xmlns:cx2="http://schemas.microsoft.com/office/drawing/2015/10/21/chartex" xmlns:cx3="http://schemas.microsoft.com/office/drawing/2016/5/9/chartex" xmlns:cx4="http://schemas.microsoft.com/office/drawing/2016/5/10/chartex" xmlns:cx5="http://schemas.microsoft.com/office/drawing/2016/5/11/chartex" xmlns:cx6="http://schemas.microsoft.com/office/drawing/2016/5/12/chartex" xmlns:cx7="http://schemas.microsoft.com/office/drawing/2016/5/13/chartex" xmlns:cx8="http://schemas.microsoft.com/office/drawing/2016/5/14/chartex" xmlns:mc="http://schemas.openxmlformats.org/markup-compatibility/2006" xmlns:aink="http://schemas.microsoft.com/office/drawing/2016/ink" xmlns:am3d="http://schemas.microsoft.com/office/drawing/2017/model3d" xmlns:o="urn:schemas-microsoft-com:office:office" xmlns:oel="http://schemas.microsoft.com/office/2019/extlst" xmlns:r="http://schemas.openxmlformats.org/officeDocument/2006/relationships" xmlns:m="http://schemas.openxmlformats.org/officeDocument/2006/math" xmlns:v="urn:schemas-microsoft-com:vml" xmlns:wp14="http://schemas.microsoft.com/office/word/2010/wordprocessingDrawing" xmlns:wp="http://schemas.openxmlformats.org/drawingml/2006/wordprocessingDrawing" xmlns:w10="urn:schemas-microsoft-com:office:word" xmlns:w="http://schemas.openxmlformats.org/wordprocessingml/2006/main" xmlns:w14="http://schemas.microsoft.com/office/word/2010/wordml" xmlns:w15="http://schemas.microsoft.com/office/word/2012/wordml" xmlns:w16cex="http://schemas.microsoft.com/office/word/2018/wordml/cex" xmlns:w16cid="http://schemas.microsoft.com/office/word/2016/wordml/cid" xmlns:w16="http://schemas.microsoft.com/office/word/2018/wordml" xmlns:w16du="http://schemas.microsoft.com/office/word/2023/wordml/word16du" xmlns:w16sdtdh="http://schemas.microsoft.com/office/word/2020/wordml/sdtdatahash" xmlns:w16se="http://schemas.microsoft.com/office/word/2015/wordml/symex" xmlns:wpg="http://schemas.microsoft.com/office/word/2010/wordprocessingGroup" xmlns:wpi="http://schemas.microsoft.com/office/word/2010/wordprocessingInk" xmlns:wne="http://schemas.microsoft.com/office/word/2006/wordml" xmlns:wps="http://schemas.microsoft.com/office/word/2010/wordprocessingShape" mc:Ignorable="w14 w15 w16se w16cid w16 w16cex w16sdtdh w16du wp14">
+  <w:footnote w:type="separator" w:id="-1">
+    <w:p>
+      <w:pPr>
+        <w:spacing w:after="0" w:line="240" w:lineRule="auto"/>
+      </w:pPr>
+      <w:r>
+        <w:separator/>
+      </w:r>
+    </w:p>
+  </w:footnote>
+  <w:footnote w:type="continuationSeparator" w:id="0">
+    <w:p>
+      <w:pPr>
+        <w:spacing w:after="0" w:line="240" w:lineRule="auto"/>
+      </w:pPr>
+      <w:r>
+        <w:continuationSeparator/>
+      </w:r>
+    </w:p>
+  </w:footnote>
+</w:footnotes>
+</file>
+
 <file path=word/numbering.xml><?xml version="1.0" encoding="utf-8"?>
 <w:numbering xmlns:wpc="http://schemas.microsoft.com/office/word/2010/wordprocessingCanvas" xmlns:cx="http://schemas.microsoft.com/office/drawing/2014/chartex" xmlns:cx1="http://schemas.microsoft.com/office/drawing/2015/9/8/chartex" xmlns:cx2="http://schemas.microsoft.com/office/drawing/2015/10/21/chartex" xmlns:cx3="http://schemas.microsoft.com/office/drawing/2016/5/9/chartex" xmlns:cx4="http://schemas.microsoft.com/office/drawing/2016/5/10/chartex" xmlns:cx5="http://schemas.microsoft.com/office/drawing/2016/5/11/chartex" xmlns:cx6="http://schemas.microsoft.com/office/drawing/2016/5/12/chartex" xmlns:cx7="http://schemas.microsoft.com/office/drawing/2016/5/13/chartex" xmlns:cx8="http://schemas.microsoft.com/office/drawing/2016/5/14/chartex" xmlns:mc="http://schemas.openxmlformats.org/markup-compatibility/2006" xmlns:aink="http://schemas.microsoft.com/office/drawing/2016/ink" xmlns:am3d="http://schemas.microsoft.com/office/drawing/2017/model3d" xmlns:o="urn:schemas-microsoft-com:office:office" xmlns:oel="http://schemas.microsoft.com/office/2019/extlst" xmlns:r="http://schemas.openxmlformats.org/officeDocument/2006/relationships" xmlns:m="http://schemas.openxmlformats.org/officeDocument/2006/math" xmlns:v="urn:schemas-microsoft-com:vml" xmlns:wp14="http://schemas.microsoft.com/office/word/2010/wordprocessingDrawing" xmlns:wp="http://schemas.openxmlformats.org/drawingml/2006/wordprocessingDrawing" xmlns:w10="urn:schemas-microsoft-com:office:word" xmlns:w="http://schemas.openxmlformats.org/wordprocessingml/2006/main" xmlns:w14="http://schemas.microsoft.com/office/word/2010/wordml" xmlns:w15="http://schemas.microsoft.com/office/word/2012/wordml" xmlns:w16cex="http://schemas.microsoft.com/office/word/2018/wordml/cex" xmlns:w16cid="http://schemas.microsoft.com/office/word/2016/wordml/cid" xmlns:w16="http://schemas.microsoft.com/office/word/2018/wordml" xmlns:w16du="http://schemas.microsoft.com/office/word/2023/wordml/word16du" xmlns:w16sdtdh="http://schemas.microsoft.com/office/word/2020/wordml/sdtdatahash" xmlns:w16se="http://schemas.microsoft.com/office/word/2015/wordml/symex" xmlns:wpg="http://schemas.microsoft.com/office/word/2010/wordprocessingGroup" xmlns:wpi="http://schemas.microsoft.com/office/word/2010/wordprocessingInk" xmlns:wne="http://schemas.microsoft.com/office/word/2006/wordml" xmlns:wps="http://schemas.microsoft.com/office/word/2010/wordprocessingShape" mc:Ignorable="w14 w15 w16se w16cid w16 w16cex w16sdtdh w16du wp14">
   <w:abstractNum w:abstractNumId="0" w15:restartNumberingAfterBreak="0">
@@ -3137,6 +4096,155 @@
     </w:lvl>
   </w:abstractNum>
   <w:abstractNum w:abstractNumId="1" w15:restartNumberingAfterBreak="0">
+    <w:nsid w:val="01AA76AA"/>
+    <w:multiLevelType w:val="multilevel"/>
+    <w:tmpl w:val="4B10F16E"/>
+    <w:lvl w:ilvl="0">
+      <w:start w:val="1"/>
+      <w:numFmt w:val="bullet"/>
+      <w:lvlText w:val=""/>
+      <w:lvlJc w:val="left"/>
+      <w:pPr>
+        <w:tabs>
+          <w:tab w:val="num" w:pos="720"/>
+        </w:tabs>
+        <w:ind w:left="720" w:hanging="360"/>
+      </w:pPr>
+      <w:rPr>
+        <w:rFonts w:ascii="Symbol" w:hAnsi="Symbol" w:hint="default"/>
+        <w:sz w:val="20"/>
+      </w:rPr>
+    </w:lvl>
+    <w:lvl w:ilvl="1">
+      <w:start w:val="1"/>
+      <w:numFmt w:val="bullet"/>
+      <w:lvlText w:val="o"/>
+      <w:lvlJc w:val="left"/>
+      <w:pPr>
+        <w:tabs>
+          <w:tab w:val="num" w:pos="1440"/>
+        </w:tabs>
+        <w:ind w:left="1440" w:hanging="360"/>
+      </w:pPr>
+      <w:rPr>
+        <w:rFonts w:ascii="Courier New" w:hAnsi="Courier New" w:hint="default"/>
+        <w:sz w:val="20"/>
+      </w:rPr>
+    </w:lvl>
+    <w:lvl w:ilvl="2" w:tentative="1">
+      <w:start w:val="1"/>
+      <w:numFmt w:val="bullet"/>
+      <w:lvlText w:val=""/>
+      <w:lvlJc w:val="left"/>
+      <w:pPr>
+        <w:tabs>
+          <w:tab w:val="num" w:pos="2160"/>
+        </w:tabs>
+        <w:ind w:left="2160" w:hanging="360"/>
+      </w:pPr>
+      <w:rPr>
+        <w:rFonts w:ascii="Wingdings" w:hAnsi="Wingdings" w:hint="default"/>
+        <w:sz w:val="20"/>
+      </w:rPr>
+    </w:lvl>
+    <w:lvl w:ilvl="3" w:tentative="1">
+      <w:start w:val="1"/>
+      <w:numFmt w:val="bullet"/>
+      <w:lvlText w:val=""/>
+      <w:lvlJc w:val="left"/>
+      <w:pPr>
+        <w:tabs>
+          <w:tab w:val="num" w:pos="2880"/>
+        </w:tabs>
+        <w:ind w:left="2880" w:hanging="360"/>
+      </w:pPr>
+      <w:rPr>
+        <w:rFonts w:ascii="Wingdings" w:hAnsi="Wingdings" w:hint="default"/>
+        <w:sz w:val="20"/>
+      </w:rPr>
+    </w:lvl>
+    <w:lvl w:ilvl="4" w:tentative="1">
+      <w:start w:val="1"/>
+      <w:numFmt w:val="bullet"/>
+      <w:lvlText w:val=""/>
+      <w:lvlJc w:val="left"/>
+      <w:pPr>
+        <w:tabs>
+          <w:tab w:val="num" w:pos="3600"/>
+        </w:tabs>
+        <w:ind w:left="3600" w:hanging="360"/>
+      </w:pPr>
+      <w:rPr>
+        <w:rFonts w:ascii="Wingdings" w:hAnsi="Wingdings" w:hint="default"/>
+        <w:sz w:val="20"/>
+      </w:rPr>
+    </w:lvl>
+    <w:lvl w:ilvl="5" w:tentative="1">
+      <w:start w:val="1"/>
+      <w:numFmt w:val="bullet"/>
+      <w:lvlText w:val=""/>
+      <w:lvlJc w:val="left"/>
+      <w:pPr>
+        <w:tabs>
+          <w:tab w:val="num" w:pos="4320"/>
+        </w:tabs>
+        <w:ind w:left="4320" w:hanging="360"/>
+      </w:pPr>
+      <w:rPr>
+        <w:rFonts w:ascii="Wingdings" w:hAnsi="Wingdings" w:hint="default"/>
+        <w:sz w:val="20"/>
+      </w:rPr>
+    </w:lvl>
+    <w:lvl w:ilvl="6" w:tentative="1">
+      <w:start w:val="1"/>
+      <w:numFmt w:val="bullet"/>
+      <w:lvlText w:val=""/>
+      <w:lvlJc w:val="left"/>
+      <w:pPr>
+        <w:tabs>
+          <w:tab w:val="num" w:pos="5040"/>
+        </w:tabs>
+        <w:ind w:left="5040" w:hanging="360"/>
+      </w:pPr>
+      <w:rPr>
+        <w:rFonts w:ascii="Wingdings" w:hAnsi="Wingdings" w:hint="default"/>
+        <w:sz w:val="20"/>
+      </w:rPr>
+    </w:lvl>
+    <w:lvl w:ilvl="7" w:tentative="1">
+      <w:start w:val="1"/>
+      <w:numFmt w:val="bullet"/>
+      <w:lvlText w:val=""/>
+      <w:lvlJc w:val="left"/>
+      <w:pPr>
+        <w:tabs>
+          <w:tab w:val="num" w:pos="5760"/>
+        </w:tabs>
+        <w:ind w:left="5760" w:hanging="360"/>
+      </w:pPr>
+      <w:rPr>
+        <w:rFonts w:ascii="Wingdings" w:hAnsi="Wingdings" w:hint="default"/>
+        <w:sz w:val="20"/>
+      </w:rPr>
+    </w:lvl>
+    <w:lvl w:ilvl="8" w:tentative="1">
+      <w:start w:val="1"/>
+      <w:numFmt w:val="bullet"/>
+      <w:lvlText w:val=""/>
+      <w:lvlJc w:val="left"/>
+      <w:pPr>
+        <w:tabs>
+          <w:tab w:val="num" w:pos="6480"/>
+        </w:tabs>
+        <w:ind w:left="6480" w:hanging="360"/>
+      </w:pPr>
+      <w:rPr>
+        <w:rFonts w:ascii="Wingdings" w:hAnsi="Wingdings" w:hint="default"/>
+        <w:sz w:val="20"/>
+      </w:rPr>
+    </w:lvl>
+  </w:abstractNum>
+  <w:abstractNum w:abstractNumId="2" w15:restartNumberingAfterBreak="0">
     <w:nsid w:val="02260FE6"/>
     <w:multiLevelType w:val="multilevel"/>
     <w:tmpl w:val="55F62E2C"/>
@@ -3285,7 +4393,7 @@
       </w:rPr>
     </w:lvl>
   </w:abstractNum>
-  <w:abstractNum w:abstractNumId="2" w15:restartNumberingAfterBreak="0">
+  <w:abstractNum w:abstractNumId="3" w15:restartNumberingAfterBreak="0">
     <w:nsid w:val="08B8306B"/>
     <w:multiLevelType w:val="multilevel"/>
     <w:tmpl w:val="8948280C"/>
@@ -3434,7 +4542,156 @@
       </w:rPr>
     </w:lvl>
   </w:abstractNum>
-  <w:abstractNum w:abstractNumId="3" w15:restartNumberingAfterBreak="0">
+  <w:abstractNum w:abstractNumId="4" w15:restartNumberingAfterBreak="0">
+    <w:nsid w:val="0AE34C40"/>
+    <w:multiLevelType w:val="multilevel"/>
+    <w:tmpl w:val="01F2EDDE"/>
+    <w:lvl w:ilvl="0">
+      <w:start w:val="1"/>
+      <w:numFmt w:val="bullet"/>
+      <w:lvlText w:val=""/>
+      <w:lvlJc w:val="left"/>
+      <w:pPr>
+        <w:tabs>
+          <w:tab w:val="num" w:pos="720"/>
+        </w:tabs>
+        <w:ind w:left="720" w:hanging="360"/>
+      </w:pPr>
+      <w:rPr>
+        <w:rFonts w:ascii="Symbol" w:hAnsi="Symbol" w:hint="default"/>
+        <w:sz w:val="20"/>
+      </w:rPr>
+    </w:lvl>
+    <w:lvl w:ilvl="1">
+      <w:start w:val="1"/>
+      <w:numFmt w:val="bullet"/>
+      <w:lvlText w:val="o"/>
+      <w:lvlJc w:val="left"/>
+      <w:pPr>
+        <w:tabs>
+          <w:tab w:val="num" w:pos="1440"/>
+        </w:tabs>
+        <w:ind w:left="1440" w:hanging="360"/>
+      </w:pPr>
+      <w:rPr>
+        <w:rFonts w:ascii="Courier New" w:hAnsi="Courier New" w:hint="default"/>
+        <w:sz w:val="20"/>
+      </w:rPr>
+    </w:lvl>
+    <w:lvl w:ilvl="2" w:tentative="1">
+      <w:start w:val="1"/>
+      <w:numFmt w:val="bullet"/>
+      <w:lvlText w:val=""/>
+      <w:lvlJc w:val="left"/>
+      <w:pPr>
+        <w:tabs>
+          <w:tab w:val="num" w:pos="2160"/>
+        </w:tabs>
+        <w:ind w:left="2160" w:hanging="360"/>
+      </w:pPr>
+      <w:rPr>
+        <w:rFonts w:ascii="Wingdings" w:hAnsi="Wingdings" w:hint="default"/>
+        <w:sz w:val="20"/>
+      </w:rPr>
+    </w:lvl>
+    <w:lvl w:ilvl="3" w:tentative="1">
+      <w:start w:val="1"/>
+      <w:numFmt w:val="bullet"/>
+      <w:lvlText w:val=""/>
+      <w:lvlJc w:val="left"/>
+      <w:pPr>
+        <w:tabs>
+          <w:tab w:val="num" w:pos="2880"/>
+        </w:tabs>
+        <w:ind w:left="2880" w:hanging="360"/>
+      </w:pPr>
+      <w:rPr>
+        <w:rFonts w:ascii="Wingdings" w:hAnsi="Wingdings" w:hint="default"/>
+        <w:sz w:val="20"/>
+      </w:rPr>
+    </w:lvl>
+    <w:lvl w:ilvl="4" w:tentative="1">
+      <w:start w:val="1"/>
+      <w:numFmt w:val="bullet"/>
+      <w:lvlText w:val=""/>
+      <w:lvlJc w:val="left"/>
+      <w:pPr>
+        <w:tabs>
+          <w:tab w:val="num" w:pos="3600"/>
+        </w:tabs>
+        <w:ind w:left="3600" w:hanging="360"/>
+      </w:pPr>
+      <w:rPr>
+        <w:rFonts w:ascii="Wingdings" w:hAnsi="Wingdings" w:hint="default"/>
+        <w:sz w:val="20"/>
+      </w:rPr>
+    </w:lvl>
+    <w:lvl w:ilvl="5" w:tentative="1">
+      <w:start w:val="1"/>
+      <w:numFmt w:val="bullet"/>
+      <w:lvlText w:val=""/>
+      <w:lvlJc w:val="left"/>
+      <w:pPr>
+        <w:tabs>
+          <w:tab w:val="num" w:pos="4320"/>
+        </w:tabs>
+        <w:ind w:left="4320" w:hanging="360"/>
+      </w:pPr>
+      <w:rPr>
+        <w:rFonts w:ascii="Wingdings" w:hAnsi="Wingdings" w:hint="default"/>
+        <w:sz w:val="20"/>
+      </w:rPr>
+    </w:lvl>
+    <w:lvl w:ilvl="6" w:tentative="1">
+      <w:start w:val="1"/>
+      <w:numFmt w:val="bullet"/>
+      <w:lvlText w:val=""/>
+      <w:lvlJc w:val="left"/>
+      <w:pPr>
+        <w:tabs>
+          <w:tab w:val="num" w:pos="5040"/>
+        </w:tabs>
+        <w:ind w:left="5040" w:hanging="360"/>
+      </w:pPr>
+      <w:rPr>
+        <w:rFonts w:ascii="Wingdings" w:hAnsi="Wingdings" w:hint="default"/>
+        <w:sz w:val="20"/>
+      </w:rPr>
+    </w:lvl>
+    <w:lvl w:ilvl="7" w:tentative="1">
+      <w:start w:val="1"/>
+      <w:numFmt w:val="bullet"/>
+      <w:lvlText w:val=""/>
+      <w:lvlJc w:val="left"/>
+      <w:pPr>
+        <w:tabs>
+          <w:tab w:val="num" w:pos="5760"/>
+        </w:tabs>
+        <w:ind w:left="5760" w:hanging="360"/>
+      </w:pPr>
+      <w:rPr>
+        <w:rFonts w:ascii="Wingdings" w:hAnsi="Wingdings" w:hint="default"/>
+        <w:sz w:val="20"/>
+      </w:rPr>
+    </w:lvl>
+    <w:lvl w:ilvl="8" w:tentative="1">
+      <w:start w:val="1"/>
+      <w:numFmt w:val="bullet"/>
+      <w:lvlText w:val=""/>
+      <w:lvlJc w:val="left"/>
+      <w:pPr>
+        <w:tabs>
+          <w:tab w:val="num" w:pos="6480"/>
+        </w:tabs>
+        <w:ind w:left="6480" w:hanging="360"/>
+      </w:pPr>
+      <w:rPr>
+        <w:rFonts w:ascii="Wingdings" w:hAnsi="Wingdings" w:hint="default"/>
+        <w:sz w:val="20"/>
+      </w:rPr>
+    </w:lvl>
+  </w:abstractNum>
+  <w:abstractNum w:abstractNumId="5" w15:restartNumberingAfterBreak="0">
     <w:nsid w:val="0E5345B9"/>
     <w:multiLevelType w:val="multilevel"/>
     <w:tmpl w:val="FC68B0E4"/>
@@ -3583,7 +4840,7 @@
       </w:rPr>
     </w:lvl>
   </w:abstractNum>
-  <w:abstractNum w:abstractNumId="4" w15:restartNumberingAfterBreak="0">
+  <w:abstractNum w:abstractNumId="6" w15:restartNumberingAfterBreak="0">
     <w:nsid w:val="121C76A1"/>
     <w:multiLevelType w:val="multilevel"/>
     <w:tmpl w:val="B96C1DC6"/>
@@ -3732,7 +4989,7 @@
       </w:rPr>
     </w:lvl>
   </w:abstractNum>
-  <w:abstractNum w:abstractNumId="5" w15:restartNumberingAfterBreak="0">
+  <w:abstractNum w:abstractNumId="7" w15:restartNumberingAfterBreak="0">
     <w:nsid w:val="17B00368"/>
     <w:multiLevelType w:val="multilevel"/>
     <w:tmpl w:val="D5CC8A12"/>
@@ -3881,7 +5138,7 @@
       </w:rPr>
     </w:lvl>
   </w:abstractNum>
-  <w:abstractNum w:abstractNumId="6" w15:restartNumberingAfterBreak="0">
+  <w:abstractNum w:abstractNumId="8" w15:restartNumberingAfterBreak="0">
     <w:nsid w:val="204D61B1"/>
     <w:multiLevelType w:val="multilevel"/>
     <w:tmpl w:val="FEA48694"/>
@@ -4030,7 +5287,156 @@
       </w:rPr>
     </w:lvl>
   </w:abstractNum>
-  <w:abstractNum w:abstractNumId="7" w15:restartNumberingAfterBreak="0">
+  <w:abstractNum w:abstractNumId="9" w15:restartNumberingAfterBreak="0">
+    <w:nsid w:val="205179D7"/>
+    <w:multiLevelType w:val="multilevel"/>
+    <w:tmpl w:val="E4180CC2"/>
+    <w:lvl w:ilvl="0">
+      <w:start w:val="1"/>
+      <w:numFmt w:val="bullet"/>
+      <w:lvlText w:val=""/>
+      <w:lvlJc w:val="left"/>
+      <w:pPr>
+        <w:tabs>
+          <w:tab w:val="num" w:pos="720"/>
+        </w:tabs>
+        <w:ind w:left="720" w:hanging="360"/>
+      </w:pPr>
+      <w:rPr>
+        <w:rFonts w:ascii="Symbol" w:hAnsi="Symbol" w:hint="default"/>
+        <w:sz w:val="20"/>
+      </w:rPr>
+    </w:lvl>
+    <w:lvl w:ilvl="1" w:tentative="1">
+      <w:start w:val="1"/>
+      <w:numFmt w:val="bullet"/>
+      <w:lvlText w:val="o"/>
+      <w:lvlJc w:val="left"/>
+      <w:pPr>
+        <w:tabs>
+          <w:tab w:val="num" w:pos="1440"/>
+        </w:tabs>
+        <w:ind w:left="1440" w:hanging="360"/>
+      </w:pPr>
+      <w:rPr>
+        <w:rFonts w:ascii="Courier New" w:hAnsi="Courier New" w:hint="default"/>
+        <w:sz w:val="20"/>
+      </w:rPr>
+    </w:lvl>
+    <w:lvl w:ilvl="2" w:tentative="1">
+      <w:start w:val="1"/>
+      <w:numFmt w:val="bullet"/>
+      <w:lvlText w:val=""/>
+      <w:lvlJc w:val="left"/>
+      <w:pPr>
+        <w:tabs>
+          <w:tab w:val="num" w:pos="2160"/>
+        </w:tabs>
+        <w:ind w:left="2160" w:hanging="360"/>
+      </w:pPr>
+      <w:rPr>
+        <w:rFonts w:ascii="Wingdings" w:hAnsi="Wingdings" w:hint="default"/>
+        <w:sz w:val="20"/>
+      </w:rPr>
+    </w:lvl>
+    <w:lvl w:ilvl="3" w:tentative="1">
+      <w:start w:val="1"/>
+      <w:numFmt w:val="bullet"/>
+      <w:lvlText w:val=""/>
+      <w:lvlJc w:val="left"/>
+      <w:pPr>
+        <w:tabs>
+          <w:tab w:val="num" w:pos="2880"/>
+        </w:tabs>
+        <w:ind w:left="2880" w:hanging="360"/>
+      </w:pPr>
+      <w:rPr>
+        <w:rFonts w:ascii="Wingdings" w:hAnsi="Wingdings" w:hint="default"/>
+        <w:sz w:val="20"/>
+      </w:rPr>
+    </w:lvl>
+    <w:lvl w:ilvl="4" w:tentative="1">
+      <w:start w:val="1"/>
+      <w:numFmt w:val="bullet"/>
+      <w:lvlText w:val=""/>
+      <w:lvlJc w:val="left"/>
+      <w:pPr>
+        <w:tabs>
+          <w:tab w:val="num" w:pos="3600"/>
+        </w:tabs>
+        <w:ind w:left="3600" w:hanging="360"/>
+      </w:pPr>
+      <w:rPr>
+        <w:rFonts w:ascii="Wingdings" w:hAnsi="Wingdings" w:hint="default"/>
+        <w:sz w:val="20"/>
+      </w:rPr>
+    </w:lvl>
+    <w:lvl w:ilvl="5" w:tentative="1">
+      <w:start w:val="1"/>
+      <w:numFmt w:val="bullet"/>
+      <w:lvlText w:val=""/>
+      <w:lvlJc w:val="left"/>
+      <w:pPr>
+        <w:tabs>
+          <w:tab w:val="num" w:pos="4320"/>
+        </w:tabs>
+        <w:ind w:left="4320" w:hanging="360"/>
+      </w:pPr>
+      <w:rPr>
+        <w:rFonts w:ascii="Wingdings" w:hAnsi="Wingdings" w:hint="default"/>
+        <w:sz w:val="20"/>
+      </w:rPr>
+    </w:lvl>
+    <w:lvl w:ilvl="6" w:tentative="1">
+      <w:start w:val="1"/>
+      <w:numFmt w:val="bullet"/>
+      <w:lvlText w:val=""/>
+      <w:lvlJc w:val="left"/>
+      <w:pPr>
+        <w:tabs>
+          <w:tab w:val="num" w:pos="5040"/>
+        </w:tabs>
+        <w:ind w:left="5040" w:hanging="360"/>
+      </w:pPr>
+      <w:rPr>
+        <w:rFonts w:ascii="Wingdings" w:hAnsi="Wingdings" w:hint="default"/>
+        <w:sz w:val="20"/>
+      </w:rPr>
+    </w:lvl>
+    <w:lvl w:ilvl="7" w:tentative="1">
+      <w:start w:val="1"/>
+      <w:numFmt w:val="bullet"/>
+      <w:lvlText w:val=""/>
+      <w:lvlJc w:val="left"/>
+      <w:pPr>
+        <w:tabs>
+          <w:tab w:val="num" w:pos="5760"/>
+        </w:tabs>
+        <w:ind w:left="5760" w:hanging="360"/>
+      </w:pPr>
+      <w:rPr>
+        <w:rFonts w:ascii="Wingdings" w:hAnsi="Wingdings" w:hint="default"/>
+        <w:sz w:val="20"/>
+      </w:rPr>
+    </w:lvl>
+    <w:lvl w:ilvl="8" w:tentative="1">
+      <w:start w:val="1"/>
+      <w:numFmt w:val="bullet"/>
+      <w:lvlText w:val=""/>
+      <w:lvlJc w:val="left"/>
+      <w:pPr>
+        <w:tabs>
+          <w:tab w:val="num" w:pos="6480"/>
+        </w:tabs>
+        <w:ind w:left="6480" w:hanging="360"/>
+      </w:pPr>
+      <w:rPr>
+        <w:rFonts w:ascii="Wingdings" w:hAnsi="Wingdings" w:hint="default"/>
+        <w:sz w:val="20"/>
+      </w:rPr>
+    </w:lvl>
+  </w:abstractNum>
+  <w:abstractNum w:abstractNumId="10" w15:restartNumberingAfterBreak="0">
     <w:nsid w:val="2EDB4801"/>
     <w:multiLevelType w:val="multilevel"/>
     <w:tmpl w:val="3BF485E4"/>
@@ -4179,7 +5585,7 @@
       </w:rPr>
     </w:lvl>
   </w:abstractNum>
-  <w:abstractNum w:abstractNumId="8" w15:restartNumberingAfterBreak="0">
+  <w:abstractNum w:abstractNumId="11" w15:restartNumberingAfterBreak="0">
     <w:nsid w:val="33F0386A"/>
     <w:multiLevelType w:val="multilevel"/>
     <w:tmpl w:val="02F27E4E"/>
@@ -4328,7 +5734,156 @@
       </w:rPr>
     </w:lvl>
   </w:abstractNum>
-  <w:abstractNum w:abstractNumId="9" w15:restartNumberingAfterBreak="0">
+  <w:abstractNum w:abstractNumId="12" w15:restartNumberingAfterBreak="0">
+    <w:nsid w:val="39CF7862"/>
+    <w:multiLevelType w:val="multilevel"/>
+    <w:tmpl w:val="37FE6270"/>
+    <w:lvl w:ilvl="0">
+      <w:start w:val="1"/>
+      <w:numFmt w:val="bullet"/>
+      <w:lvlText w:val=""/>
+      <w:lvlJc w:val="left"/>
+      <w:pPr>
+        <w:tabs>
+          <w:tab w:val="num" w:pos="720"/>
+        </w:tabs>
+        <w:ind w:left="720" w:hanging="360"/>
+      </w:pPr>
+      <w:rPr>
+        <w:rFonts w:ascii="Symbol" w:hAnsi="Symbol" w:hint="default"/>
+        <w:sz w:val="20"/>
+      </w:rPr>
+    </w:lvl>
+    <w:lvl w:ilvl="1" w:tentative="1">
+      <w:start w:val="1"/>
+      <w:numFmt w:val="bullet"/>
+      <w:lvlText w:val="o"/>
+      <w:lvlJc w:val="left"/>
+      <w:pPr>
+        <w:tabs>
+          <w:tab w:val="num" w:pos="1440"/>
+        </w:tabs>
+        <w:ind w:left="1440" w:hanging="360"/>
+      </w:pPr>
+      <w:rPr>
+        <w:rFonts w:ascii="Courier New" w:hAnsi="Courier New" w:hint="default"/>
+        <w:sz w:val="20"/>
+      </w:rPr>
+    </w:lvl>
+    <w:lvl w:ilvl="2" w:tentative="1">
+      <w:start w:val="1"/>
+      <w:numFmt w:val="bullet"/>
+      <w:lvlText w:val=""/>
+      <w:lvlJc w:val="left"/>
+      <w:pPr>
+        <w:tabs>
+          <w:tab w:val="num" w:pos="2160"/>
+        </w:tabs>
+        <w:ind w:left="2160" w:hanging="360"/>
+      </w:pPr>
+      <w:rPr>
+        <w:rFonts w:ascii="Wingdings" w:hAnsi="Wingdings" w:hint="default"/>
+        <w:sz w:val="20"/>
+      </w:rPr>
+    </w:lvl>
+    <w:lvl w:ilvl="3" w:tentative="1">
+      <w:start w:val="1"/>
+      <w:numFmt w:val="bullet"/>
+      <w:lvlText w:val=""/>
+      <w:lvlJc w:val="left"/>
+      <w:pPr>
+        <w:tabs>
+          <w:tab w:val="num" w:pos="2880"/>
+        </w:tabs>
+        <w:ind w:left="2880" w:hanging="360"/>
+      </w:pPr>
+      <w:rPr>
+        <w:rFonts w:ascii="Wingdings" w:hAnsi="Wingdings" w:hint="default"/>
+        <w:sz w:val="20"/>
+      </w:rPr>
+    </w:lvl>
+    <w:lvl w:ilvl="4" w:tentative="1">
+      <w:start w:val="1"/>
+      <w:numFmt w:val="bullet"/>
+      <w:lvlText w:val=""/>
+      <w:lvlJc w:val="left"/>
+      <w:pPr>
+        <w:tabs>
+          <w:tab w:val="num" w:pos="3600"/>
+        </w:tabs>
+        <w:ind w:left="3600" w:hanging="360"/>
+      </w:pPr>
+      <w:rPr>
+        <w:rFonts w:ascii="Wingdings" w:hAnsi="Wingdings" w:hint="default"/>
+        <w:sz w:val="20"/>
+      </w:rPr>
+    </w:lvl>
+    <w:lvl w:ilvl="5" w:tentative="1">
+      <w:start w:val="1"/>
+      <w:numFmt w:val="bullet"/>
+      <w:lvlText w:val=""/>
+      <w:lvlJc w:val="left"/>
+      <w:pPr>
+        <w:tabs>
+          <w:tab w:val="num" w:pos="4320"/>
+        </w:tabs>
+        <w:ind w:left="4320" w:hanging="360"/>
+      </w:pPr>
+      <w:rPr>
+        <w:rFonts w:ascii="Wingdings" w:hAnsi="Wingdings" w:hint="default"/>
+        <w:sz w:val="20"/>
+      </w:rPr>
+    </w:lvl>
+    <w:lvl w:ilvl="6" w:tentative="1">
+      <w:start w:val="1"/>
+      <w:numFmt w:val="bullet"/>
+      <w:lvlText w:val=""/>
+      <w:lvlJc w:val="left"/>
+      <w:pPr>
+        <w:tabs>
+          <w:tab w:val="num" w:pos="5040"/>
+        </w:tabs>
+        <w:ind w:left="5040" w:hanging="360"/>
+      </w:pPr>
+      <w:rPr>
+        <w:rFonts w:ascii="Wingdings" w:hAnsi="Wingdings" w:hint="default"/>
+        <w:sz w:val="20"/>
+      </w:rPr>
+    </w:lvl>
+    <w:lvl w:ilvl="7" w:tentative="1">
+      <w:start w:val="1"/>
+      <w:numFmt w:val="bullet"/>
+      <w:lvlText w:val=""/>
+      <w:lvlJc w:val="left"/>
+      <w:pPr>
+        <w:tabs>
+          <w:tab w:val="num" w:pos="5760"/>
+        </w:tabs>
+        <w:ind w:left="5760" w:hanging="360"/>
+      </w:pPr>
+      <w:rPr>
+        <w:rFonts w:ascii="Wingdings" w:hAnsi="Wingdings" w:hint="default"/>
+        <w:sz w:val="20"/>
+      </w:rPr>
+    </w:lvl>
+    <w:lvl w:ilvl="8" w:tentative="1">
+      <w:start w:val="1"/>
+      <w:numFmt w:val="bullet"/>
+      <w:lvlText w:val=""/>
+      <w:lvlJc w:val="left"/>
+      <w:pPr>
+        <w:tabs>
+          <w:tab w:val="num" w:pos="6480"/>
+        </w:tabs>
+        <w:ind w:left="6480" w:hanging="360"/>
+      </w:pPr>
+      <w:rPr>
+        <w:rFonts w:ascii="Wingdings" w:hAnsi="Wingdings" w:hint="default"/>
+        <w:sz w:val="20"/>
+      </w:rPr>
+    </w:lvl>
+  </w:abstractNum>
+  <w:abstractNum w:abstractNumId="13" w15:restartNumberingAfterBreak="0">
     <w:nsid w:val="3A701008"/>
     <w:multiLevelType w:val="multilevel"/>
     <w:tmpl w:val="51A46C58"/>
@@ -4477,7 +6032,156 @@
       </w:rPr>
     </w:lvl>
   </w:abstractNum>
-  <w:abstractNum w:abstractNumId="10" w15:restartNumberingAfterBreak="0">
+  <w:abstractNum w:abstractNumId="14" w15:restartNumberingAfterBreak="0">
+    <w:nsid w:val="45B4475E"/>
+    <w:multiLevelType w:val="multilevel"/>
+    <w:tmpl w:val="518A87F2"/>
+    <w:lvl w:ilvl="0">
+      <w:start w:val="1"/>
+      <w:numFmt w:val="bullet"/>
+      <w:lvlText w:val=""/>
+      <w:lvlJc w:val="left"/>
+      <w:pPr>
+        <w:tabs>
+          <w:tab w:val="num" w:pos="720"/>
+        </w:tabs>
+        <w:ind w:left="720" w:hanging="360"/>
+      </w:pPr>
+      <w:rPr>
+        <w:rFonts w:ascii="Symbol" w:hAnsi="Symbol" w:hint="default"/>
+        <w:sz w:val="20"/>
+      </w:rPr>
+    </w:lvl>
+    <w:lvl w:ilvl="1" w:tentative="1">
+      <w:start w:val="1"/>
+      <w:numFmt w:val="bullet"/>
+      <w:lvlText w:val="o"/>
+      <w:lvlJc w:val="left"/>
+      <w:pPr>
+        <w:tabs>
+          <w:tab w:val="num" w:pos="1440"/>
+        </w:tabs>
+        <w:ind w:left="1440" w:hanging="360"/>
+      </w:pPr>
+      <w:rPr>
+        <w:rFonts w:ascii="Courier New" w:hAnsi="Courier New" w:hint="default"/>
+        <w:sz w:val="20"/>
+      </w:rPr>
+    </w:lvl>
+    <w:lvl w:ilvl="2" w:tentative="1">
+      <w:start w:val="1"/>
+      <w:numFmt w:val="bullet"/>
+      <w:lvlText w:val=""/>
+      <w:lvlJc w:val="left"/>
+      <w:pPr>
+        <w:tabs>
+          <w:tab w:val="num" w:pos="2160"/>
+        </w:tabs>
+        <w:ind w:left="2160" w:hanging="360"/>
+      </w:pPr>
+      <w:rPr>
+        <w:rFonts w:ascii="Wingdings" w:hAnsi="Wingdings" w:hint="default"/>
+        <w:sz w:val="20"/>
+      </w:rPr>
+    </w:lvl>
+    <w:lvl w:ilvl="3" w:tentative="1">
+      <w:start w:val="1"/>
+      <w:numFmt w:val="bullet"/>
+      <w:lvlText w:val=""/>
+      <w:lvlJc w:val="left"/>
+      <w:pPr>
+        <w:tabs>
+          <w:tab w:val="num" w:pos="2880"/>
+        </w:tabs>
+        <w:ind w:left="2880" w:hanging="360"/>
+      </w:pPr>
+      <w:rPr>
+        <w:rFonts w:ascii="Wingdings" w:hAnsi="Wingdings" w:hint="default"/>
+        <w:sz w:val="20"/>
+      </w:rPr>
+    </w:lvl>
+    <w:lvl w:ilvl="4" w:tentative="1">
+      <w:start w:val="1"/>
+      <w:numFmt w:val="bullet"/>
+      <w:lvlText w:val=""/>
+      <w:lvlJc w:val="left"/>
+      <w:pPr>
+        <w:tabs>
+          <w:tab w:val="num" w:pos="3600"/>
+        </w:tabs>
+        <w:ind w:left="3600" w:hanging="360"/>
+      </w:pPr>
+      <w:rPr>
+        <w:rFonts w:ascii="Wingdings" w:hAnsi="Wingdings" w:hint="default"/>
+        <w:sz w:val="20"/>
+      </w:rPr>
+    </w:lvl>
+    <w:lvl w:ilvl="5" w:tentative="1">
+      <w:start w:val="1"/>
+      <w:numFmt w:val="bullet"/>
+      <w:lvlText w:val=""/>
+      <w:lvlJc w:val="left"/>
+      <w:pPr>
+        <w:tabs>
+          <w:tab w:val="num" w:pos="4320"/>
+        </w:tabs>
+        <w:ind w:left="4320" w:hanging="360"/>
+      </w:pPr>
+      <w:rPr>
+        <w:rFonts w:ascii="Wingdings" w:hAnsi="Wingdings" w:hint="default"/>
+        <w:sz w:val="20"/>
+      </w:rPr>
+    </w:lvl>
+    <w:lvl w:ilvl="6" w:tentative="1">
+      <w:start w:val="1"/>
+      <w:numFmt w:val="bullet"/>
+      <w:lvlText w:val=""/>
+      <w:lvlJc w:val="left"/>
+      <w:pPr>
+        <w:tabs>
+          <w:tab w:val="num" w:pos="5040"/>
+        </w:tabs>
+        <w:ind w:left="5040" w:hanging="360"/>
+      </w:pPr>
+      <w:rPr>
+        <w:rFonts w:ascii="Wingdings" w:hAnsi="Wingdings" w:hint="default"/>
+        <w:sz w:val="20"/>
+      </w:rPr>
+    </w:lvl>
+    <w:lvl w:ilvl="7" w:tentative="1">
+      <w:start w:val="1"/>
+      <w:numFmt w:val="bullet"/>
+      <w:lvlText w:val=""/>
+      <w:lvlJc w:val="left"/>
+      <w:pPr>
+        <w:tabs>
+          <w:tab w:val="num" w:pos="5760"/>
+        </w:tabs>
+        <w:ind w:left="5760" w:hanging="360"/>
+      </w:pPr>
+      <w:rPr>
+        <w:rFonts w:ascii="Wingdings" w:hAnsi="Wingdings" w:hint="default"/>
+        <w:sz w:val="20"/>
+      </w:rPr>
+    </w:lvl>
+    <w:lvl w:ilvl="8" w:tentative="1">
+      <w:start w:val="1"/>
+      <w:numFmt w:val="bullet"/>
+      <w:lvlText w:val=""/>
+      <w:lvlJc w:val="left"/>
+      <w:pPr>
+        <w:tabs>
+          <w:tab w:val="num" w:pos="6480"/>
+        </w:tabs>
+        <w:ind w:left="6480" w:hanging="360"/>
+      </w:pPr>
+      <w:rPr>
+        <w:rFonts w:ascii="Wingdings" w:hAnsi="Wingdings" w:hint="default"/>
+        <w:sz w:val="20"/>
+      </w:rPr>
+    </w:lvl>
+  </w:abstractNum>
+  <w:abstractNum w:abstractNumId="15" w15:restartNumberingAfterBreak="0">
     <w:nsid w:val="4B0E234A"/>
     <w:multiLevelType w:val="multilevel"/>
     <w:tmpl w:val="130AB3F0"/>
@@ -4626,7 +6330,7 @@
       </w:rPr>
     </w:lvl>
   </w:abstractNum>
-  <w:abstractNum w:abstractNumId="11" w15:restartNumberingAfterBreak="0">
+  <w:abstractNum w:abstractNumId="16" w15:restartNumberingAfterBreak="0">
     <w:nsid w:val="50230476"/>
     <w:multiLevelType w:val="hybridMultilevel"/>
     <w:tmpl w:val="8EB08AEA"/>
@@ -4739,7 +6443,7 @@
       </w:rPr>
     </w:lvl>
   </w:abstractNum>
-  <w:abstractNum w:abstractNumId="12" w15:restartNumberingAfterBreak="0">
+  <w:abstractNum w:abstractNumId="17" w15:restartNumberingAfterBreak="0">
     <w:nsid w:val="523A52B2"/>
     <w:multiLevelType w:val="multilevel"/>
     <w:tmpl w:val="949C8F20"/>
@@ -4856,7 +6560,156 @@
       </w:pPr>
     </w:lvl>
   </w:abstractNum>
-  <w:abstractNum w:abstractNumId="13" w15:restartNumberingAfterBreak="0">
+  <w:abstractNum w:abstractNumId="18" w15:restartNumberingAfterBreak="0">
+    <w:nsid w:val="53A76DD1"/>
+    <w:multiLevelType w:val="multilevel"/>
+    <w:tmpl w:val="7C5EB2E2"/>
+    <w:lvl w:ilvl="0">
+      <w:start w:val="1"/>
+      <w:numFmt w:val="bullet"/>
+      <w:lvlText w:val=""/>
+      <w:lvlJc w:val="left"/>
+      <w:pPr>
+        <w:tabs>
+          <w:tab w:val="num" w:pos="720"/>
+        </w:tabs>
+        <w:ind w:left="720" w:hanging="360"/>
+      </w:pPr>
+      <w:rPr>
+        <w:rFonts w:ascii="Symbol" w:hAnsi="Symbol" w:hint="default"/>
+        <w:sz w:val="20"/>
+      </w:rPr>
+    </w:lvl>
+    <w:lvl w:ilvl="1">
+      <w:start w:val="1"/>
+      <w:numFmt w:val="bullet"/>
+      <w:lvlText w:val="o"/>
+      <w:lvlJc w:val="left"/>
+      <w:pPr>
+        <w:tabs>
+          <w:tab w:val="num" w:pos="1440"/>
+        </w:tabs>
+        <w:ind w:left="1440" w:hanging="360"/>
+      </w:pPr>
+      <w:rPr>
+        <w:rFonts w:ascii="Courier New" w:hAnsi="Courier New" w:hint="default"/>
+        <w:sz w:val="20"/>
+      </w:rPr>
+    </w:lvl>
+    <w:lvl w:ilvl="2" w:tentative="1">
+      <w:start w:val="1"/>
+      <w:numFmt w:val="bullet"/>
+      <w:lvlText w:val=""/>
+      <w:lvlJc w:val="left"/>
+      <w:pPr>
+        <w:tabs>
+          <w:tab w:val="num" w:pos="2160"/>
+        </w:tabs>
+        <w:ind w:left="2160" w:hanging="360"/>
+      </w:pPr>
+      <w:rPr>
+        <w:rFonts w:ascii="Wingdings" w:hAnsi="Wingdings" w:hint="default"/>
+        <w:sz w:val="20"/>
+      </w:rPr>
+    </w:lvl>
+    <w:lvl w:ilvl="3" w:tentative="1">
+      <w:start w:val="1"/>
+      <w:numFmt w:val="bullet"/>
+      <w:lvlText w:val=""/>
+      <w:lvlJc w:val="left"/>
+      <w:pPr>
+        <w:tabs>
+          <w:tab w:val="num" w:pos="2880"/>
+        </w:tabs>
+        <w:ind w:left="2880" w:hanging="360"/>
+      </w:pPr>
+      <w:rPr>
+        <w:rFonts w:ascii="Wingdings" w:hAnsi="Wingdings" w:hint="default"/>
+        <w:sz w:val="20"/>
+      </w:rPr>
+    </w:lvl>
+    <w:lvl w:ilvl="4" w:tentative="1">
+      <w:start w:val="1"/>
+      <w:numFmt w:val="bullet"/>
+      <w:lvlText w:val=""/>
+      <w:lvlJc w:val="left"/>
+      <w:pPr>
+        <w:tabs>
+          <w:tab w:val="num" w:pos="3600"/>
+        </w:tabs>
+        <w:ind w:left="3600" w:hanging="360"/>
+      </w:pPr>
+      <w:rPr>
+        <w:rFonts w:ascii="Wingdings" w:hAnsi="Wingdings" w:hint="default"/>
+        <w:sz w:val="20"/>
+      </w:rPr>
+    </w:lvl>
+    <w:lvl w:ilvl="5" w:tentative="1">
+      <w:start w:val="1"/>
+      <w:numFmt w:val="bullet"/>
+      <w:lvlText w:val=""/>
+      <w:lvlJc w:val="left"/>
+      <w:pPr>
+        <w:tabs>
+          <w:tab w:val="num" w:pos="4320"/>
+        </w:tabs>
+        <w:ind w:left="4320" w:hanging="360"/>
+      </w:pPr>
+      <w:rPr>
+        <w:rFonts w:ascii="Wingdings" w:hAnsi="Wingdings" w:hint="default"/>
+        <w:sz w:val="20"/>
+      </w:rPr>
+    </w:lvl>
+    <w:lvl w:ilvl="6" w:tentative="1">
+      <w:start w:val="1"/>
+      <w:numFmt w:val="bullet"/>
+      <w:lvlText w:val=""/>
+      <w:lvlJc w:val="left"/>
+      <w:pPr>
+        <w:tabs>
+          <w:tab w:val="num" w:pos="5040"/>
+        </w:tabs>
+        <w:ind w:left="5040" w:hanging="360"/>
+      </w:pPr>
+      <w:rPr>
+        <w:rFonts w:ascii="Wingdings" w:hAnsi="Wingdings" w:hint="default"/>
+        <w:sz w:val="20"/>
+      </w:rPr>
+    </w:lvl>
+    <w:lvl w:ilvl="7" w:tentative="1">
+      <w:start w:val="1"/>
+      <w:numFmt w:val="bullet"/>
+      <w:lvlText w:val=""/>
+      <w:lvlJc w:val="left"/>
+      <w:pPr>
+        <w:tabs>
+          <w:tab w:val="num" w:pos="5760"/>
+        </w:tabs>
+        <w:ind w:left="5760" w:hanging="360"/>
+      </w:pPr>
+      <w:rPr>
+        <w:rFonts w:ascii="Wingdings" w:hAnsi="Wingdings" w:hint="default"/>
+        <w:sz w:val="20"/>
+      </w:rPr>
+    </w:lvl>
+    <w:lvl w:ilvl="8" w:tentative="1">
+      <w:start w:val="1"/>
+      <w:numFmt w:val="bullet"/>
+      <w:lvlText w:val=""/>
+      <w:lvlJc w:val="left"/>
+      <w:pPr>
+        <w:tabs>
+          <w:tab w:val="num" w:pos="6480"/>
+        </w:tabs>
+        <w:ind w:left="6480" w:hanging="360"/>
+      </w:pPr>
+      <w:rPr>
+        <w:rFonts w:ascii="Wingdings" w:hAnsi="Wingdings" w:hint="default"/>
+        <w:sz w:val="20"/>
+      </w:rPr>
+    </w:lvl>
+  </w:abstractNum>
+  <w:abstractNum w:abstractNumId="19" w15:restartNumberingAfterBreak="0">
     <w:nsid w:val="60BC4570"/>
     <w:multiLevelType w:val="multilevel"/>
     <w:tmpl w:val="29DC488A"/>
@@ -5005,7 +6858,7 @@
       </w:rPr>
     </w:lvl>
   </w:abstractNum>
-  <w:abstractNum w:abstractNumId="14" w15:restartNumberingAfterBreak="0">
+  <w:abstractNum w:abstractNumId="20" w15:restartNumberingAfterBreak="0">
     <w:nsid w:val="65A94CE4"/>
     <w:multiLevelType w:val="multilevel"/>
     <w:tmpl w:val="0FF476AC"/>
@@ -5154,7 +7007,7 @@
       </w:rPr>
     </w:lvl>
   </w:abstractNum>
-  <w:abstractNum w:abstractNumId="15" w15:restartNumberingAfterBreak="0">
+  <w:abstractNum w:abstractNumId="21" w15:restartNumberingAfterBreak="0">
     <w:nsid w:val="670D29E3"/>
     <w:multiLevelType w:val="multilevel"/>
     <w:tmpl w:val="40707C56"/>
@@ -5303,7 +7156,7 @@
       </w:rPr>
     </w:lvl>
   </w:abstractNum>
-  <w:abstractNum w:abstractNumId="16" w15:restartNumberingAfterBreak="0">
+  <w:abstractNum w:abstractNumId="22" w15:restartNumberingAfterBreak="0">
     <w:nsid w:val="73F674E3"/>
     <w:multiLevelType w:val="hybridMultilevel"/>
     <w:tmpl w:val="5D12ED82"/>
@@ -5415,7 +7268,7 @@
       </w:rPr>
     </w:lvl>
   </w:abstractNum>
-  <w:abstractNum w:abstractNumId="17" w15:restartNumberingAfterBreak="0">
+  <w:abstractNum w:abstractNumId="23" w15:restartNumberingAfterBreak="0">
     <w:nsid w:val="799E0722"/>
     <w:multiLevelType w:val="multilevel"/>
     <w:tmpl w:val="9F306534"/>
@@ -5564,7 +7417,7 @@
       </w:rPr>
     </w:lvl>
   </w:abstractNum>
-  <w:abstractNum w:abstractNumId="18" w15:restartNumberingAfterBreak="0">
+  <w:abstractNum w:abstractNumId="24" w15:restartNumberingAfterBreak="0">
     <w:nsid w:val="79AD3F37"/>
     <w:multiLevelType w:val="hybridMultilevel"/>
     <w:tmpl w:val="626C3C2E"/>
@@ -5677,7 +7530,7 @@
       </w:rPr>
     </w:lvl>
   </w:abstractNum>
-  <w:abstractNum w:abstractNumId="19" w15:restartNumberingAfterBreak="0">
+  <w:abstractNum w:abstractNumId="25" w15:restartNumberingAfterBreak="0">
     <w:nsid w:val="79B265FB"/>
     <w:multiLevelType w:val="multilevel"/>
     <w:tmpl w:val="18DC020A"/>
@@ -5826,7 +7679,7 @@
       </w:rPr>
     </w:lvl>
   </w:abstractNum>
-  <w:abstractNum w:abstractNumId="20" w15:restartNumberingAfterBreak="0">
+  <w:abstractNum w:abstractNumId="26" w15:restartNumberingAfterBreak="0">
     <w:nsid w:val="7A3C29CA"/>
     <w:multiLevelType w:val="multilevel"/>
     <w:tmpl w:val="B1F0E574"/>
@@ -5975,7 +7828,7 @@
       </w:rPr>
     </w:lvl>
   </w:abstractNum>
-  <w:abstractNum w:abstractNumId="21" w15:restartNumberingAfterBreak="0">
+  <w:abstractNum w:abstractNumId="27" w15:restartNumberingAfterBreak="0">
     <w:nsid w:val="7C576D38"/>
     <w:multiLevelType w:val="multilevel"/>
     <w:tmpl w:val="7B62CCA0"/>
@@ -6125,70 +7978,88 @@
     </w:lvl>
   </w:abstractNum>
   <w:num w:numId="1" w16cid:durableId="458765181">
-    <w:abstractNumId w:val="18"/>
+    <w:abstractNumId w:val="24"/>
   </w:num>
   <w:num w:numId="2" w16cid:durableId="1553497311">
-    <w:abstractNumId w:val="11"/>
+    <w:abstractNumId w:val="16"/>
   </w:num>
   <w:num w:numId="3" w16cid:durableId="412549351">
-    <w:abstractNumId w:val="13"/>
+    <w:abstractNumId w:val="19"/>
   </w:num>
   <w:num w:numId="4" w16cid:durableId="363941319">
     <w:abstractNumId w:val="0"/>
   </w:num>
   <w:num w:numId="5" w16cid:durableId="550506096">
-    <w:abstractNumId w:val="16"/>
+    <w:abstractNumId w:val="22"/>
   </w:num>
   <w:num w:numId="6" w16cid:durableId="40713967">
+    <w:abstractNumId w:val="13"/>
+  </w:num>
+  <w:num w:numId="7" w16cid:durableId="1342467029">
+    <w:abstractNumId w:val="6"/>
+  </w:num>
+  <w:num w:numId="8" w16cid:durableId="1341352713">
+    <w:abstractNumId w:val="5"/>
+  </w:num>
+  <w:num w:numId="9" w16cid:durableId="1240867097">
+    <w:abstractNumId w:val="2"/>
+  </w:num>
+  <w:num w:numId="10" w16cid:durableId="937174991">
+    <w:abstractNumId w:val="21"/>
+  </w:num>
+  <w:num w:numId="11" w16cid:durableId="183906033">
+    <w:abstractNumId w:val="26"/>
+  </w:num>
+  <w:num w:numId="12" w16cid:durableId="576327759">
+    <w:abstractNumId w:val="8"/>
+  </w:num>
+  <w:num w:numId="13" w16cid:durableId="239489933">
+    <w:abstractNumId w:val="20"/>
+  </w:num>
+  <w:num w:numId="14" w16cid:durableId="522981459">
+    <w:abstractNumId w:val="7"/>
+  </w:num>
+  <w:num w:numId="15" w16cid:durableId="1935699272">
+    <w:abstractNumId w:val="23"/>
+  </w:num>
+  <w:num w:numId="16" w16cid:durableId="217521586">
+    <w:abstractNumId w:val="11"/>
+  </w:num>
+  <w:num w:numId="17" w16cid:durableId="1316299939">
+    <w:abstractNumId w:val="27"/>
+  </w:num>
+  <w:num w:numId="18" w16cid:durableId="1058284412">
+    <w:abstractNumId w:val="15"/>
+  </w:num>
+  <w:num w:numId="19" w16cid:durableId="946814307">
+    <w:abstractNumId w:val="25"/>
+  </w:num>
+  <w:num w:numId="20" w16cid:durableId="112133455">
+    <w:abstractNumId w:val="10"/>
+  </w:num>
+  <w:num w:numId="21" w16cid:durableId="350111296">
+    <w:abstractNumId w:val="17"/>
+  </w:num>
+  <w:num w:numId="22" w16cid:durableId="1339695485">
+    <w:abstractNumId w:val="3"/>
+  </w:num>
+  <w:num w:numId="23" w16cid:durableId="1955290287">
+    <w:abstractNumId w:val="4"/>
+  </w:num>
+  <w:num w:numId="24" w16cid:durableId="1560243902">
+    <w:abstractNumId w:val="1"/>
+  </w:num>
+  <w:num w:numId="25" w16cid:durableId="1850171893">
+    <w:abstractNumId w:val="12"/>
+  </w:num>
+  <w:num w:numId="26" w16cid:durableId="1936593763">
+    <w:abstractNumId w:val="14"/>
+  </w:num>
+  <w:num w:numId="27" w16cid:durableId="1722244547">
     <w:abstractNumId w:val="9"/>
   </w:num>
-  <w:num w:numId="7" w16cid:durableId="1342467029">
-    <w:abstractNumId w:val="4"/>
-  </w:num>
-  <w:num w:numId="8" w16cid:durableId="1341352713">
-    <w:abstractNumId w:val="3"/>
-  </w:num>
-  <w:num w:numId="9" w16cid:durableId="1240867097">
-    <w:abstractNumId w:val="1"/>
-  </w:num>
-  <w:num w:numId="10" w16cid:durableId="937174991">
-    <w:abstractNumId w:val="15"/>
-  </w:num>
-  <w:num w:numId="11" w16cid:durableId="183906033">
-    <w:abstractNumId w:val="20"/>
-  </w:num>
-  <w:num w:numId="12" w16cid:durableId="576327759">
-    <w:abstractNumId w:val="6"/>
-  </w:num>
-  <w:num w:numId="13" w16cid:durableId="239489933">
-    <w:abstractNumId w:val="14"/>
-  </w:num>
-  <w:num w:numId="14" w16cid:durableId="522981459">
-    <w:abstractNumId w:val="5"/>
-  </w:num>
-  <w:num w:numId="15" w16cid:durableId="1935699272">
-    <w:abstractNumId w:val="17"/>
-  </w:num>
-  <w:num w:numId="16" w16cid:durableId="217521586">
-    <w:abstractNumId w:val="8"/>
-  </w:num>
-  <w:num w:numId="17" w16cid:durableId="1316299939">
-    <w:abstractNumId w:val="21"/>
-  </w:num>
-  <w:num w:numId="18" w16cid:durableId="1058284412">
-    <w:abstractNumId w:val="10"/>
-  </w:num>
-  <w:num w:numId="19" w16cid:durableId="946814307">
-    <w:abstractNumId w:val="19"/>
-  </w:num>
-  <w:num w:numId="20" w16cid:durableId="112133455">
-    <w:abstractNumId w:val="7"/>
-  </w:num>
-  <w:num w:numId="21" w16cid:durableId="350111296">
-    <w:abstractNumId w:val="12"/>
-  </w:num>
-  <w:num w:numId="22" w16cid:durableId="1339695485">
-    <w:abstractNumId w:val="2"/>
+  <w:num w:numId="28" w16cid:durableId="238101649">
+    <w:abstractNumId w:val="18"/>
   </w:num>
 </w:numbering>
 </file>
@@ -6624,7 +8495,6 @@
     <w:next w:val="Normal"/>
     <w:link w:val="Heading2Char"/>
     <w:uiPriority w:val="9"/>
-    <w:semiHidden/>
     <w:unhideWhenUsed/>
     <w:qFormat/>
     <w:rsid w:val="00335611"/>
@@ -6647,7 +8517,6 @@
     <w:next w:val="Normal"/>
     <w:link w:val="Heading3Char"/>
     <w:uiPriority w:val="9"/>
-    <w:semiHidden/>
     <w:unhideWhenUsed/>
     <w:qFormat/>
     <w:rsid w:val="00335611"/>
@@ -6841,7 +8710,6 @@
     <w:basedOn w:val="DefaultParagraphFont"/>
     <w:link w:val="Heading2"/>
     <w:uiPriority w:val="9"/>
-    <w:semiHidden/>
     <w:rsid w:val="00335611"/>
     <w:rPr>
       <w:rFonts w:asciiTheme="majorHAnsi" w:eastAsiaTheme="majorEastAsia" w:hAnsiTheme="majorHAnsi" w:cstheme="majorBidi"/>
@@ -6856,7 +8724,6 @@
     <w:basedOn w:val="DefaultParagraphFont"/>
     <w:link w:val="Heading3"/>
     <w:uiPriority w:val="9"/>
-    <w:semiHidden/>
     <w:rsid w:val="00335611"/>
     <w:rPr>
       <w:rFonts w:eastAsiaTheme="majorEastAsia" w:cstheme="majorBidi"/>
@@ -7148,6 +9015,56 @@
     <w:rPr>
       <w:rFonts w:eastAsiaTheme="minorEastAsia"/>
       <w:kern w:val="0"/>
+    </w:rPr>
+  </w:style>
+  <w:style w:type="paragraph" w:styleId="Header">
+    <w:name w:val="header"/>
+    <w:basedOn w:val="Normal"/>
+    <w:link w:val="HeaderChar"/>
+    <w:uiPriority w:val="99"/>
+    <w:unhideWhenUsed/>
+    <w:rsid w:val="001C077F"/>
+    <w:pPr>
+      <w:tabs>
+        <w:tab w:val="center" w:pos="4513"/>
+        <w:tab w:val="right" w:pos="9026"/>
+      </w:tabs>
+      <w:spacing w:after="0" w:line="240" w:lineRule="auto"/>
+    </w:pPr>
+  </w:style>
+  <w:style w:type="character" w:customStyle="1" w:styleId="HeaderChar">
+    <w:name w:val="Header Char"/>
+    <w:basedOn w:val="DefaultParagraphFont"/>
+    <w:link w:val="Header"/>
+    <w:uiPriority w:val="99"/>
+    <w:rsid w:val="001C077F"/>
+    <w:rPr>
+      <w:lang w:val="nl-NL"/>
+    </w:rPr>
+  </w:style>
+  <w:style w:type="paragraph" w:styleId="Footer">
+    <w:name w:val="footer"/>
+    <w:basedOn w:val="Normal"/>
+    <w:link w:val="FooterChar"/>
+    <w:uiPriority w:val="99"/>
+    <w:unhideWhenUsed/>
+    <w:rsid w:val="001C077F"/>
+    <w:pPr>
+      <w:tabs>
+        <w:tab w:val="center" w:pos="4513"/>
+        <w:tab w:val="right" w:pos="9026"/>
+      </w:tabs>
+      <w:spacing w:after="0" w:line="240" w:lineRule="auto"/>
+    </w:pPr>
+  </w:style>
+  <w:style w:type="character" w:customStyle="1" w:styleId="FooterChar">
+    <w:name w:val="Footer Char"/>
+    <w:basedOn w:val="DefaultParagraphFont"/>
+    <w:link w:val="Footer"/>
+    <w:uiPriority w:val="99"/>
+    <w:rsid w:val="001C077F"/>
+    <w:rPr>
+      <w:lang w:val="nl-NL"/>
     </w:rPr>
   </w:style>
 </w:styles>

</xml_diff>

<commit_message>
updated technisch ontwerp Done
</commit_message>
<xml_diff>
--- a/documentation/Technisch ontwerp/Technisch ontwerp.docx
+++ b/documentation/Technisch ontwerp/Technisch ontwerp.docx
@@ -6554,9 +6554,44 @@
         <w:t>.</w:t>
       </w:r>
     </w:p>
-    <w:p>
-      <w:r>
-        <w:br w:type="page"/>
+    <w:p/>
+    <w:p/>
+    <w:p/>
+    <w:p/>
+    <w:p/>
+    <w:p/>
+    <w:p/>
+    <w:p/>
+    <w:p/>
+    <w:p/>
+    <w:p/>
+    <w:p/>
+    <w:p/>
+    <w:p/>
+    <w:p/>
+    <w:p/>
+    <w:p/>
+    <w:p/>
+    <w:p/>
+    <w:p/>
+    <w:p/>
+    <w:p/>
+    <w:p>
+      <w:pPr>
+        <w:pStyle w:val="Heading1"/>
+      </w:pPr>
+      <w:r>
+        <w:lastRenderedPageBreak/>
+        <w:t>1</w:t>
+      </w:r>
+      <w:r>
+        <w:t>0</w:t>
+      </w:r>
+      <w:r>
+        <w:t xml:space="preserve">. </w:t>
+      </w:r>
+      <w:r>
+        <w:t>Klassendiagram</w:t>
       </w:r>
     </w:p>
     <w:p>
@@ -6568,28 +6603,10 @@
           <w:color w:val="2F5496" w:themeColor="accent1" w:themeShade="BF"/>
           <w:sz w:val="40"/>
           <w:szCs w:val="40"/>
-        </w:rPr>
-      </w:pPr>
-    </w:p>
-    <w:p>
-      <w:pPr>
-        <w:pStyle w:val="Heading1"/>
-      </w:pPr>
-      <w:r>
-        <w:t>1</w:t>
-      </w:r>
-      <w:r>
-        <w:t>0</w:t>
-      </w:r>
-      <w:r>
-        <w:t xml:space="preserve">. </w:t>
-      </w:r>
-      <w:r>
-        <w:t>Klassendiagram</w:t>
-      </w:r>
-    </w:p>
-    <w:p>
-      <w:pPr>
+          <w:lang w:val="en-US"/>
+        </w:rPr>
+      </w:pPr>
+      <w:r>
         <w:rPr>
           <w:rFonts w:asciiTheme="majorHAnsi" w:eastAsiaTheme="majorEastAsia" w:hAnsiTheme="majorHAnsi" w:cstheme="majorBidi"/>
           <w:b/>
@@ -6597,9 +6614,60 @@
           <w:color w:val="2F5496" w:themeColor="accent1" w:themeShade="BF"/>
           <w:sz w:val="40"/>
           <w:szCs w:val="40"/>
-        </w:rPr>
-      </w:pPr>
-      <w:r>
+          <w:lang w:val="en-US"/>
+        </w:rPr>
+        <w:drawing>
+          <wp:inline distT="0" distB="0" distL="0" distR="0" wp14:anchorId="74FF9C53" wp14:editId="1BC6D042">
+            <wp:extent cx="5760720" cy="3851275"/>
+            <wp:effectExtent l="0" t="0" r="0" b="0"/>
+            <wp:docPr id="2053525390" name="Picture 2" descr="A diagram of a company&#10;&#10;Description automatically generated"/>
+            <wp:cNvGraphicFramePr>
+              <a:graphicFrameLocks xmlns:a="http://schemas.openxmlformats.org/drawingml/2006/main" noChangeAspect="1"/>
+            </wp:cNvGraphicFramePr>
+            <a:graphic xmlns:a="http://schemas.openxmlformats.org/drawingml/2006/main">
+              <a:graphicData uri="http://schemas.openxmlformats.org/drawingml/2006/picture">
+                <pic:pic xmlns:pic="http://schemas.openxmlformats.org/drawingml/2006/picture">
+                  <pic:nvPicPr>
+                    <pic:cNvPr id="2053525390" name="Picture 2" descr="A diagram of a company&#10;&#10;Description automatically generated"/>
+                    <pic:cNvPicPr>
+                      <a:picLocks noChangeAspect="1" noChangeArrowheads="1"/>
+                    </pic:cNvPicPr>
+                  </pic:nvPicPr>
+                  <pic:blipFill>
+                    <a:blip r:embed="rId11" cstate="print">
+                      <a:extLst>
+                        <a:ext uri="{28A0092B-C50C-407E-A947-70E740481C1C}">
+                          <a14:useLocalDpi xmlns:a14="http://schemas.microsoft.com/office/drawing/2010/main" val="0"/>
+                        </a:ext>
+                      </a:extLst>
+                    </a:blip>
+                    <a:srcRect/>
+                    <a:stretch>
+                      <a:fillRect/>
+                    </a:stretch>
+                  </pic:blipFill>
+                  <pic:spPr bwMode="auto">
+                    <a:xfrm>
+                      <a:off x="0" y="0"/>
+                      <a:ext cx="5760720" cy="3851275"/>
+                    </a:xfrm>
+                    <a:prstGeom prst="rect">
+                      <a:avLst/>
+                    </a:prstGeom>
+                    <a:noFill/>
+                    <a:ln>
+                      <a:noFill/>
+                    </a:ln>
+                  </pic:spPr>
+                </pic:pic>
+              </a:graphicData>
+            </a:graphic>
+          </wp:inline>
+        </w:drawing>
+      </w:r>
+    </w:p>
+    <w:p>
+      <w:pPr>
         <w:rPr>
           <w:rFonts w:asciiTheme="majorHAnsi" w:eastAsiaTheme="majorEastAsia" w:hAnsiTheme="majorHAnsi" w:cstheme="majorBidi"/>
           <w:b/>
@@ -6608,51 +6676,10 @@
           <w:sz w:val="40"/>
           <w:szCs w:val="40"/>
         </w:rPr>
-        <w:br w:type="page"/>
-      </w:r>
-    </w:p>
-    <w:p>
-      <w:pPr>
-        <w:pStyle w:val="Heading1"/>
-      </w:pPr>
-      <w:r>
-        <w:lastRenderedPageBreak/>
-        <w:t>1</w:t>
-      </w:r>
-      <w:r>
-        <w:t>1</w:t>
-      </w:r>
-      <w:r>
-        <w:t>. Documentatie</w:t>
-      </w:r>
-    </w:p>
-    <w:p>
-      <w:r>
-        <w:rPr>
-          <w:b/>
-          <w:bCs/>
-        </w:rPr>
-        <w:t>Gebruikersdocumentatie</w:t>
-      </w:r>
-      <w:r>
-        <w:t>: Handleidingen voor eindgebruikers.</w:t>
-      </w:r>
-    </w:p>
-    <w:p>
-      <w:r>
-        <w:rPr>
-          <w:b/>
-          <w:bCs/>
-        </w:rPr>
-        <w:t>Technische documentatie</w:t>
-      </w:r>
-      <w:r>
-        <w:t>: Gedetailleerde documentatie voor ontwikkelaars, inclusief API-documentatie en installatierichtlijnen.</w:t>
-      </w:r>
-    </w:p>
-    <w:p/>
+      </w:pPr>
+    </w:p>
     <w:sectPr>
-      <w:footerReference w:type="default" r:id="rId11"/>
+      <w:footerReference w:type="default" r:id="rId12"/>
       <w:pgSz w:w="11906" w:h="16838"/>
       <w:pgMar w:top="1417" w:right="1417" w:bottom="1417" w:left="1417" w:header="708" w:footer="708" w:gutter="0"/>
       <w:pgNumType w:start="0"/>

</xml_diff>